<commit_message>
Updated the Project Proposal
</commit_message>
<xml_diff>
--- a/Project_proposal.docx
+++ b/Project_proposal.docx
@@ -3,10 +3,3280 @@
 <w:document xmlns:wpc="http://schemas.microsoft.com/office/word/2010/wordprocessingCanvas" xmlns:cx="http://schemas.microsoft.com/office/drawing/2014/chartex" xmlns:cx1="http://schemas.microsoft.com/office/drawing/2015/9/8/chartex" xmlns:cx2="http://schemas.microsoft.com/office/drawing/2015/10/21/chartex" xmlns:cx3="http://schemas.microsoft.com/office/drawing/2016/5/9/chartex" xmlns:cx4="http://schemas.microsoft.com/office/drawing/2016/5/10/chartex" xmlns:cx5="http://schemas.microsoft.com/office/drawing/2016/5/11/chartex" xmlns:cx6="http://schemas.microsoft.com/office/drawing/2016/5/12/chartex" xmlns:cx7="http://schemas.microsoft.com/office/drawing/2016/5/13/chartex" xmlns:cx8="http://schemas.microsoft.com/office/drawing/2016/5/14/chartex" xmlns:mc="http://schemas.openxmlformats.org/markup-compatibility/2006" xmlns:aink="http://schemas.microsoft.com/office/drawing/2016/ink" xmlns:am3d="http://schemas.microsoft.com/office/drawing/2017/model3d" xmlns:o="urn:schemas-microsoft-com:office:office" xmlns:oel="http://schemas.microsoft.com/office/2019/extlst" xmlns:r="http://schemas.openxmlformats.org/officeDocument/2006/relationships" xmlns:m="http://schemas.openxmlformats.org/officeDocument/2006/math" xmlns:v="urn:schemas-microsoft-com:vml" xmlns:wp14="http://schemas.microsoft.com/office/word/2010/wordprocessingDrawing" xmlns:wp="http://schemas.openxmlformats.org/drawingml/2006/wordprocessingDrawing" xmlns:w10="urn:schemas-microsoft-com:office:word" xmlns:w="http://schemas.openxmlformats.org/wordprocessingml/2006/main" xmlns:w14="http://schemas.microsoft.com/office/word/2010/wordml" xmlns:w15="http://schemas.microsoft.com/office/word/2012/wordml" xmlns:w16cex="http://schemas.microsoft.com/office/word/2018/wordml/cex" xmlns:w16cid="http://schemas.microsoft.com/office/word/2016/wordml/cid" xmlns:w16="http://schemas.microsoft.com/office/word/2018/wordml" xmlns:w16du="http://schemas.microsoft.com/office/word/2023/wordml/word16du" xmlns:w16sdtdh="http://schemas.microsoft.com/office/word/2020/wordml/sdtdatahash" xmlns:w16sdtfl="http://schemas.microsoft.com/office/word/2024/wordml/sdtformatlock" xmlns:w16se="http://schemas.microsoft.com/office/word/2015/wordml/symex" xmlns:wpg="http://schemas.microsoft.com/office/word/2010/wordprocessingGroup" xmlns:wpi="http://schemas.microsoft.com/office/word/2010/wordprocessingInk" xmlns:wne="http://schemas.microsoft.com/office/word/2006/wordml" xmlns:wps="http://schemas.microsoft.com/office/word/2010/wordprocessingShape" mc:Ignorable="w14 w15 w16se w16cid w16 w16cex w16sdtdh w16sdtfl w16du wp14">
   <w:body>
     <w:p>
-      <w:r>
-        <w:t>Hello world</w:t>
-      </w:r>
-    </w:p>
+      <w:pPr>
+        <w:pStyle w:val="Title"/>
+        <w:rPr>
+          <w:rFonts w:ascii="Times New Roman" w:eastAsia="Times New Roman" w:hAnsi="Times New Roman" w:cs="Times New Roman"/>
+          <w:sz w:val="36"/>
+          <w:szCs w:val="36"/>
+        </w:rPr>
+      </w:pPr>
+      <w:r>
+        <w:rPr>
+          <w:sz w:val="52"/>
+          <w:szCs w:val="52"/>
+        </w:rPr>
+        <w:t>APSU Parking Lot Availability Application</w:t>
+      </w:r>
+    </w:p>
+    <w:p>
+      <w:pPr>
+        <w:rPr>
+          <w:rFonts w:ascii="Times New Roman" w:eastAsia="Times New Roman" w:hAnsi="Times New Roman" w:cs="Times New Roman"/>
+          <w:sz w:val="22"/>
+          <w:szCs w:val="22"/>
+        </w:rPr>
+      </w:pPr>
+      <w:r>
+        <w:rPr>
+          <w:sz w:val="22"/>
+          <w:szCs w:val="22"/>
+        </w:rPr>
+        <w:t>Jnaria Wheeler</w:t>
+      </w:r>
+    </w:p>
+    <w:p>
+      <w:pPr>
+        <w:rPr>
+          <w:rFonts w:ascii="Times New Roman" w:eastAsia="Times New Roman" w:hAnsi="Times New Roman" w:cs="Times New Roman"/>
+          <w:sz w:val="22"/>
+          <w:szCs w:val="22"/>
+        </w:rPr>
+      </w:pPr>
+      <w:r>
+        <w:rPr>
+          <w:sz w:val="22"/>
+          <w:szCs w:val="22"/>
+        </w:rPr>
+        <w:t>Mitchell Sollmann</w:t>
+      </w:r>
+    </w:p>
+    <w:p>
+      <w:pPr>
+        <w:rPr>
+          <w:rFonts w:ascii="Times New Roman" w:eastAsia="Times New Roman" w:hAnsi="Times New Roman" w:cs="Times New Roman"/>
+          <w:sz w:val="22"/>
+          <w:szCs w:val="22"/>
+        </w:rPr>
+      </w:pPr>
+      <w:r>
+        <w:rPr>
+          <w:sz w:val="22"/>
+          <w:szCs w:val="22"/>
+        </w:rPr>
+        <w:t>Connor Dial</w:t>
+      </w:r>
+    </w:p>
+    <w:p>
+      <w:pPr>
+        <w:pStyle w:val="Heading1"/>
+        <w:rPr>
+          <w:rFonts w:ascii="Times New Roman" w:eastAsia="Times New Roman" w:hAnsi="Times New Roman" w:cs="Times New Roman"/>
+          <w:color w:val="auto"/>
+          <w:sz w:val="32"/>
+          <w:szCs w:val="32"/>
+        </w:rPr>
+      </w:pPr>
+      <w:r>
+        <w:rPr>
+          <w:sz w:val="32"/>
+          <w:szCs w:val="32"/>
+        </w:rPr>
+        <w:t>Abstract</w:t>
+      </w:r>
+    </w:p>
+    <w:p>
+      <w:pPr>
+        <w:rPr>
+          <w:rFonts w:ascii="Times New Roman" w:eastAsia="Times New Roman" w:hAnsi="Times New Roman" w:cs="Times New Roman"/>
+          <w:sz w:val="22"/>
+          <w:szCs w:val="22"/>
+        </w:rPr>
+      </w:pPr>
+      <w:r>
+        <w:rPr>
+          <w:sz w:val="22"/>
+          <w:szCs w:val="22"/>
+        </w:rPr>
+        <w:t xml:space="preserve">The Austin Peay State University (APSU) Parking lot application is created to make parking easier for students and staff on the APSU campus. This application will have real-time updates on a user-friendly interface. The app will allow users to view the parking availability across campus and see more detailed information about a single parking lot. Some information that will be provided about the parking lots will be what lots are most popular, what lots are running low on spaces, directions to each parking lot, and an option for users to report vehicles parked incorrectly. Additionally, the application will notify users when a parking lot is almost empty or about to reach full capacity.      </w:t>
+      </w:r>
+    </w:p>
+    <w:p>
+      <w:pPr>
+        <w:rPr>
+          <w:rFonts w:ascii="Times New Roman" w:eastAsia="Times New Roman" w:hAnsi="Times New Roman" w:cs="Times New Roman"/>
+          <w:sz w:val="22"/>
+          <w:szCs w:val="22"/>
+        </w:rPr>
+      </w:pPr>
+      <w:r>
+        <w:rPr>
+          <w:sz w:val="22"/>
+          <w:szCs w:val="22"/>
+        </w:rPr>
+        <w:t xml:space="preserve">Our application’s goal is to make the process of parking on campus more manageable and less stressful for everyone. By providing real-time updates on the applications, students or staff will not have to drive around campus hoping to find an empty parking spot. This application could possibly reduce traffic around the campus area by letting its users know where to go to find the empty parking space. The reporting option on the application will make sure everyone is held accountable and to think twice before parking in an invalid spot. </w:t>
+      </w:r>
+    </w:p>
+    <w:p>
+      <w:pPr>
+        <w:pStyle w:val="Heading1"/>
+        <w:rPr>
+          <w:rFonts w:ascii="Times New Roman" w:eastAsia="Times New Roman" w:hAnsi="Times New Roman" w:cs="Times New Roman"/>
+          <w:color w:val="auto"/>
+          <w:sz w:val="32"/>
+          <w:szCs w:val="32"/>
+        </w:rPr>
+      </w:pPr>
+      <w:r>
+        <w:rPr>
+          <w:sz w:val="32"/>
+          <w:szCs w:val="32"/>
+        </w:rPr>
+        <w:t xml:space="preserve">Description </w:t>
+      </w:r>
+    </w:p>
+    <w:p>
+      <w:pPr>
+        <w:rPr>
+          <w:rFonts w:ascii="Times New Roman" w:eastAsia="Times New Roman" w:hAnsi="Times New Roman" w:cs="Times New Roman"/>
+          <w:sz w:val="22"/>
+          <w:szCs w:val="22"/>
+        </w:rPr>
+      </w:pPr>
+      <w:r>
+        <w:rPr>
+          <w:sz w:val="22"/>
+          <w:szCs w:val="22"/>
+        </w:rPr>
+        <w:t xml:space="preserve">This project will incorporate JavaScript, Cascading Style Sheets (CSS), and Hyper-Text Markup Language (HTML) for maximum device compatibility. It is an application that will be designed to run in Google chrome. The application will be open to anyone who chooses to download it or visit the webpage. It will provide a map of Austin Peay State University in the form of a viewable file. When you click on a parking lot, its total spots available will be displayed if there are any. If there are not any parking spots available, then the parking lot will display “FULL” or “UNAVAILABLE.” </w:t>
+      </w:r>
+    </w:p>
+    <w:p>
+      <w:pPr>
+        <w:rPr>
+          <w:rFonts w:ascii="Times New Roman" w:eastAsia="Times New Roman" w:hAnsi="Times New Roman" w:cs="Times New Roman"/>
+          <w:sz w:val="22"/>
+          <w:szCs w:val="22"/>
+        </w:rPr>
+      </w:pPr>
+      <w:r>
+        <w:rPr>
+          <w:sz w:val="22"/>
+          <w:szCs w:val="22"/>
+        </w:rPr>
+        <w:t xml:space="preserve">We would like to code the entire project in JavaScript, HTML, CSS, and utilize superbase.  The application on whatever device will geotag a student’s location at APSU and prompt the user to save their location in that parking lot and add it to the parking lot total. </w:t>
+      </w:r>
+    </w:p>
+    <w:p>
+      <w:pPr>
+        <w:rPr>
+          <w:rFonts w:ascii="Times New Roman" w:eastAsia="Times New Roman" w:hAnsi="Times New Roman" w:cs="Times New Roman"/>
+          <w:sz w:val="22"/>
+          <w:szCs w:val="22"/>
+        </w:rPr>
+      </w:pPr>
+      <w:r>
+        <w:rPr>
+          <w:sz w:val="22"/>
+          <w:szCs w:val="22"/>
+        </w:rPr>
+        <w:t xml:space="preserve">When a student leaves the parking lot, they will be given a prompt that has two buttons. One button will say “Going to Class” and the other button will say “Going Home.” When the user selects “Going to Class”, the application will increment the total in the parking lot by one, and if the user selects “Going Home”, the application will de-increment the total in that parking lot by one. </w:t>
+      </w:r>
+    </w:p>
+    <w:p>
+      <w:pPr>
+        <w:rPr>
+          <w:rFonts w:ascii="Times New Roman" w:eastAsia="Times New Roman" w:hAnsi="Times New Roman" w:cs="Times New Roman"/>
+          <w:sz w:val="22"/>
+          <w:szCs w:val="22"/>
+        </w:rPr>
+      </w:pPr>
+      <w:r>
+        <w:rPr>
+          <w:sz w:val="22"/>
+          <w:szCs w:val="22"/>
+        </w:rPr>
+        <w:t>The application should also have a button in the (Graphical User Interface) GUI that allows the user to create or view a graph based on when parking lots are most and least full. The application will have other features such as an interactive graph showing times when the easiest and most difficult to park. This is an application that is designed to be accessed remotely, regardless of whether one is on or off campus. It will provide notifications to the user based on lot availability as well.</w:t>
+      </w:r>
+    </w:p>
+    <w:p>
+      <w:pPr>
+        <w:rPr>
+          <w:rFonts w:ascii="Times New Roman" w:eastAsia="Times New Roman" w:hAnsi="Times New Roman" w:cs="Times New Roman"/>
+          <w:sz w:val="22"/>
+          <w:szCs w:val="22"/>
+        </w:rPr>
+      </w:pPr>
+      <w:r>
+        <w:rPr>
+          <w:sz w:val="22"/>
+          <w:szCs w:val="22"/>
+        </w:rPr>
+        <w:t>No dynamic data will be stored locally, and all will be taken care of by Supa base in the back-end side. The web application and/or local application will be on the front-end and will consist of a combination of HTML, CSS, and JavaScript. We plan on incorporating a fully functional front-end swift application that communicates with Supabase to give the user the same information as they will receive in the web application if time permits.</w:t>
+      </w:r>
+    </w:p>
+    <w:p>
+      <w:pPr>
+        <w:rPr>
+          <w:rFonts w:ascii="Times New Roman" w:eastAsia="Times New Roman" w:hAnsi="Times New Roman" w:cs="Times New Roman"/>
+          <w:sz w:val="22"/>
+          <w:szCs w:val="22"/>
+        </w:rPr>
+      </w:pPr>
+      <w:r>
+        <w:rPr>
+          <w:sz w:val="22"/>
+          <w:szCs w:val="22"/>
+        </w:rPr>
+        <w:lastRenderedPageBreak/>
+        <w:t>One of the main components of this project is going to be the Graphical User Interface (GUI), that appears to the user each time they wish to use our software. This interface should be intuitive, smooth, and visually appealing. We plan on using a pallet of colors that is synonymous with Austin Peay’s own pallet. What this means is that our application will try and focus on a combination of red, black, and white when focusing on each device’s interface.</w:t>
+      </w:r>
+    </w:p>
+    <w:p>
+      <w:pPr>
+        <w:rPr>
+          <w:rFonts w:ascii="Times New Roman" w:eastAsia="Times New Roman" w:hAnsi="Times New Roman" w:cs="Times New Roman"/>
+          <w:sz w:val="22"/>
+          <w:szCs w:val="22"/>
+        </w:rPr>
+      </w:pPr>
+      <w:r>
+        <w:rPr>
+          <w:sz w:val="22"/>
+          <w:szCs w:val="22"/>
+        </w:rPr>
+        <w:t>Another one of our main components in this software is the open-source platform “Supa base.” Without this component, it would be impossible for our software to operate as it would have no way of communicating outside of a local network. Through research, we have discovered that Supa base can integrate well with JavaScript and the other languages we plan on using. This should increase efficiency as well as save team members valuable time on their tasks, allowing us to complete the software faster. These two main components, the interface and the back-end server programming, make up the majority of this project and present our largest challenges thus far.</w:t>
+      </w:r>
+    </w:p>
+    <w:p>
+      <w:pPr>
+        <w:pStyle w:val="Heading1"/>
+        <w:rPr>
+          <w:rFonts w:ascii="Times New Roman" w:eastAsia="Times New Roman" w:hAnsi="Times New Roman" w:cs="Times New Roman"/>
+          <w:color w:val="auto"/>
+          <w:sz w:val="32"/>
+          <w:szCs w:val="32"/>
+        </w:rPr>
+      </w:pPr>
+      <w:r>
+        <w:rPr>
+          <w:sz w:val="32"/>
+          <w:szCs w:val="32"/>
+        </w:rPr>
+        <w:t>Feature list</w:t>
+      </w:r>
+    </w:p>
+    <w:p>
+      <w:pPr>
+        <w:pStyle w:val="Heading2"/>
+        <w:rPr>
+          <w:rFonts w:ascii="Times New Roman" w:eastAsia="Times New Roman" w:hAnsi="Times New Roman" w:cs="Times New Roman"/>
+          <w:color w:val="auto"/>
+        </w:rPr>
+      </w:pPr>
+      <w:r>
+        <w:t>A list of features that will be completed by the end of the semester</w:t>
+      </w:r>
+    </w:p>
+    <w:p>
+      <w:pPr>
+        <w:rPr>
+          <w:rFonts w:ascii="Times New Roman" w:eastAsia="Times New Roman" w:hAnsi="Times New Roman" w:cs="Times New Roman"/>
+          <w:sz w:val="22"/>
+          <w:szCs w:val="22"/>
+        </w:rPr>
+      </w:pPr>
+      <w:r>
+        <w:rPr>
+          <w:sz w:val="22"/>
+          <w:szCs w:val="22"/>
+        </w:rPr>
+        <w:t>Google Chrome Compatibility</w:t>
+      </w:r>
+    </w:p>
+    <w:p>
+      <w:pPr>
+        <w:rPr>
+          <w:rFonts w:ascii="Times New Roman" w:eastAsia="Times New Roman" w:hAnsi="Times New Roman" w:cs="Times New Roman"/>
+          <w:sz w:val="22"/>
+          <w:szCs w:val="22"/>
+        </w:rPr>
+      </w:pPr>
+      <w:r>
+        <w:rPr>
+          <w:sz w:val="22"/>
+          <w:szCs w:val="22"/>
+        </w:rPr>
+        <w:t>Web Application Support</w:t>
+      </w:r>
+    </w:p>
+    <w:p>
+      <w:pPr>
+        <w:rPr>
+          <w:rFonts w:ascii="Times New Roman" w:eastAsia="Times New Roman" w:hAnsi="Times New Roman" w:cs="Times New Roman"/>
+          <w:sz w:val="22"/>
+          <w:szCs w:val="22"/>
+        </w:rPr>
+      </w:pPr>
+      <w:r>
+        <w:rPr>
+          <w:sz w:val="22"/>
+          <w:szCs w:val="22"/>
+        </w:rPr>
+        <w:t>Interactive Map of APSU</w:t>
+      </w:r>
+    </w:p>
+    <w:p>
+      <w:pPr>
+        <w:pStyle w:val="Heading3"/>
+        <w:rPr>
+          <w:rStyle w:val="Strong"/>
+          <w:rFonts w:ascii="Times New Roman" w:eastAsia="Times New Roman" w:hAnsi="Times New Roman" w:cs="Times New Roman"/>
+          <w:color w:val="auto"/>
+          <w:sz w:val="22"/>
+          <w:szCs w:val="22"/>
+        </w:rPr>
+      </w:pPr>
+      <w:r>
+        <w:rPr>
+          <w:sz w:val="22"/>
+          <w:szCs w:val="22"/>
+        </w:rPr>
+        <w:t>In Map View</w:t>
+      </w:r>
+    </w:p>
+    <w:p>
+      <w:pPr>
+        <w:rPr>
+          <w:rStyle w:val="Strong"/>
+          <w:rFonts w:ascii="Times New Roman" w:eastAsia="Times New Roman" w:hAnsi="Times New Roman" w:cs="Times New Roman"/>
+          <w:b w:val="0"/>
+          <w:bCs w:val="0"/>
+          <w:color w:val="auto"/>
+          <w:sz w:val="22"/>
+          <w:szCs w:val="22"/>
+        </w:rPr>
+      </w:pPr>
+      <w:r>
+        <w:rPr>
+          <w:sz w:val="22"/>
+          <w:szCs w:val="22"/>
+        </w:rPr>
+        <w:t>Grey-out unavailable lots</w:t>
+      </w:r>
+    </w:p>
+    <w:p>
+      <w:pPr>
+        <w:rPr>
+          <w:rStyle w:val="Strong"/>
+          <w:rFonts w:ascii="Times New Roman" w:eastAsia="Times New Roman" w:hAnsi="Times New Roman" w:cs="Times New Roman"/>
+          <w:b w:val="0"/>
+          <w:bCs w:val="0"/>
+          <w:color w:val="auto"/>
+          <w:sz w:val="22"/>
+          <w:szCs w:val="22"/>
+        </w:rPr>
+      </w:pPr>
+      <w:r>
+        <w:rPr>
+          <w:sz w:val="22"/>
+          <w:szCs w:val="22"/>
+        </w:rPr>
+        <w:t>Different color-coding options</w:t>
+      </w:r>
+    </w:p>
+    <w:p>
+      <w:pPr>
+        <w:pStyle w:val="ListParagraph"/>
+        <w:numPr>
+          <w:ilvl w:val="0"/>
+          <w:numId w:val="1"/>
+        </w:numPr>
+        <w:spacing w:after="160" w:line="279" w:lineRule="auto"/>
+        <w:rPr>
+          <w:rStyle w:val="Strong"/>
+          <w:rFonts w:ascii="Times New Roman" w:eastAsia="Times New Roman" w:hAnsi="Times New Roman" w:cs="Times New Roman"/>
+          <w:b w:val="0"/>
+          <w:bCs w:val="0"/>
+          <w:color w:val="auto"/>
+          <w:sz w:val="22"/>
+          <w:szCs w:val="22"/>
+        </w:rPr>
+      </w:pPr>
+      <w:r>
+        <w:rPr>
+          <w:sz w:val="22"/>
+          <w:szCs w:val="22"/>
+        </w:rPr>
+        <w:t>by permit</w:t>
+      </w:r>
+    </w:p>
+    <w:p>
+      <w:pPr>
+        <w:pStyle w:val="ListParagraph"/>
+        <w:numPr>
+          <w:ilvl w:val="0"/>
+          <w:numId w:val="1"/>
+        </w:numPr>
+        <w:spacing w:after="160" w:line="279" w:lineRule="auto"/>
+        <w:rPr>
+          <w:rStyle w:val="Strong"/>
+          <w:rFonts w:ascii="Times New Roman" w:eastAsia="Times New Roman" w:hAnsi="Times New Roman" w:cs="Times New Roman"/>
+          <w:b w:val="0"/>
+          <w:bCs w:val="0"/>
+          <w:color w:val="auto"/>
+          <w:sz w:val="22"/>
+          <w:szCs w:val="22"/>
+        </w:rPr>
+      </w:pPr>
+      <w:r>
+        <w:rPr>
+          <w:sz w:val="22"/>
+          <w:szCs w:val="22"/>
+        </w:rPr>
+        <w:t>by availability</w:t>
+      </w:r>
+    </w:p>
+    <w:p>
+      <w:pPr>
+        <w:pStyle w:val="ListParagraph"/>
+        <w:numPr>
+          <w:ilvl w:val="0"/>
+          <w:numId w:val="1"/>
+        </w:numPr>
+        <w:spacing w:after="160" w:line="279" w:lineRule="auto"/>
+        <w:rPr>
+          <w:rFonts w:ascii="Times New Roman" w:eastAsia="Times New Roman" w:hAnsi="Times New Roman" w:cs="Times New Roman"/>
+          <w:sz w:val="22"/>
+          <w:szCs w:val="22"/>
+        </w:rPr>
+      </w:pPr>
+      <w:r>
+        <w:rPr>
+          <w:sz w:val="22"/>
+          <w:szCs w:val="22"/>
+        </w:rPr>
+        <w:t xml:space="preserve">by walking distance to your desired location </w:t>
+      </w:r>
+    </w:p>
+    <w:p>
+      <w:pPr>
+        <w:rPr>
+          <w:rFonts w:ascii="Times New Roman" w:eastAsia="Times New Roman" w:hAnsi="Times New Roman" w:cs="Times New Roman"/>
+          <w:sz w:val="22"/>
+          <w:szCs w:val="22"/>
+        </w:rPr>
+      </w:pPr>
+      <w:r>
+        <w:rPr>
+          <w:sz w:val="22"/>
+          <w:szCs w:val="22"/>
+        </w:rPr>
+        <w:t>List View: All available information on all lots organized like a table</w:t>
+      </w:r>
+    </w:p>
+    <w:p>
+      <w:pPr>
+        <w:rPr>
+          <w:rStyle w:val="Strong"/>
+          <w:rFonts w:ascii="Times New Roman" w:eastAsia="Times New Roman" w:hAnsi="Times New Roman" w:cs="Times New Roman"/>
+          <w:b w:val="0"/>
+          <w:bCs w:val="0"/>
+          <w:color w:val="auto"/>
+          <w:sz w:val="22"/>
+          <w:szCs w:val="22"/>
+        </w:rPr>
+      </w:pPr>
+      <w:r>
+        <w:rPr>
+          <w:sz w:val="22"/>
+          <w:szCs w:val="22"/>
+        </w:rPr>
+        <w:t>Quick Directions – in the drop down on the Map View page, there is an option for directions linking to google maps</w:t>
+      </w:r>
+    </w:p>
+    <w:p>
+      <w:pPr>
+        <w:rPr>
+          <w:rStyle w:val="Strong"/>
+          <w:rFonts w:ascii="Times New Roman" w:eastAsia="Times New Roman" w:hAnsi="Times New Roman" w:cs="Times New Roman"/>
+          <w:b w:val="0"/>
+          <w:bCs w:val="0"/>
+          <w:color w:val="auto"/>
+          <w:sz w:val="22"/>
+          <w:szCs w:val="22"/>
+        </w:rPr>
+      </w:pPr>
+      <w:r>
+        <w:rPr>
+          <w:sz w:val="22"/>
+          <w:szCs w:val="22"/>
+        </w:rPr>
+        <w:t>Detail View: The view when you click into a lot</w:t>
+      </w:r>
+    </w:p>
+    <w:p>
+      <w:pPr>
+        <w:rPr>
+          <w:rStyle w:val="Strong"/>
+          <w:rFonts w:ascii="Times New Roman" w:eastAsia="Times New Roman" w:hAnsi="Times New Roman" w:cs="Times New Roman"/>
+          <w:b w:val="0"/>
+          <w:bCs w:val="0"/>
+          <w:color w:val="auto"/>
+          <w:sz w:val="22"/>
+          <w:szCs w:val="22"/>
+        </w:rPr>
+      </w:pPr>
+      <w:r>
+        <w:rPr>
+          <w:sz w:val="22"/>
+          <w:szCs w:val="22"/>
+        </w:rPr>
+        <w:t>Real-Time Spot Availability</w:t>
+      </w:r>
+    </w:p>
+    <w:p>
+      <w:pPr>
+        <w:pStyle w:val="Heading2"/>
+      </w:pPr>
+      <w:r>
+        <w:t>A list of features that will be completed if there is time</w:t>
+      </w:r>
+    </w:p>
+    <w:p>
+      <w:pPr>
+        <w:rPr>
+          <w:sz w:val="22"/>
+          <w:szCs w:val="22"/>
+        </w:rPr>
+      </w:pPr>
+      <w:r>
+        <w:rPr>
+          <w:sz w:val="22"/>
+          <w:szCs w:val="22"/>
+        </w:rPr>
+        <w:t>GUI Dashboard</w:t>
+      </w:r>
+    </w:p>
+    <w:p>
+      <w:pPr>
+        <w:rPr>
+          <w:sz w:val="22"/>
+          <w:szCs w:val="22"/>
+        </w:rPr>
+      </w:pPr>
+      <w:commentRangeStart w:id="0"/>
+      <w:commentRangeStart w:id="1"/>
+      <w:r>
+        <w:rPr>
+          <w:sz w:val="22"/>
+          <w:szCs w:val="22"/>
+        </w:rPr>
+        <w:t>Graph of Best Times to park for specific parking lots.</w:t>
+      </w:r>
+      <w:commentRangeEnd w:id="0"/>
+      <w:r>
+        <w:rPr>
+          <w:rStyle w:val="CommentReference"/>
+          <w:sz w:val="15"/>
+          <w:szCs w:val="15"/>
+        </w:rPr>
+        <w:commentReference w:id="0"/>
+      </w:r>
+      <w:commentRangeEnd w:id="1"/>
+      <w:r>
+        <w:rPr>
+          <w:rStyle w:val="CommentReference"/>
+          <w:sz w:val="15"/>
+          <w:szCs w:val="15"/>
+        </w:rPr>
+        <w:commentReference w:id="1"/>
+      </w:r>
+    </w:p>
+    <w:p>
+      <w:pPr>
+        <w:rPr>
+          <w:rStyle w:val="Strong"/>
+          <w:rFonts w:ascii="Times New Roman" w:eastAsia="Times New Roman" w:hAnsi="Times New Roman" w:cs="Times New Roman"/>
+          <w:b w:val="0"/>
+          <w:bCs w:val="0"/>
+          <w:color w:val="auto"/>
+          <w:sz w:val="22"/>
+          <w:szCs w:val="22"/>
+        </w:rPr>
+      </w:pPr>
+      <w:r>
+        <w:rPr>
+          <w:sz w:val="22"/>
+          <w:szCs w:val="22"/>
+        </w:rPr>
+        <w:t>Favorite Lots – ability to favorite lots most relevant to a user</w:t>
+      </w:r>
+    </w:p>
+    <w:p>
+      <w:pPr>
+        <w:rPr>
+          <w:rStyle w:val="Strong"/>
+          <w:rFonts w:ascii="Times New Roman" w:eastAsia="Times New Roman" w:hAnsi="Times New Roman" w:cs="Times New Roman"/>
+          <w:b w:val="0"/>
+          <w:bCs w:val="0"/>
+          <w:color w:val="auto"/>
+          <w:sz w:val="22"/>
+          <w:szCs w:val="22"/>
+        </w:rPr>
+      </w:pPr>
+      <w:r>
+        <w:rPr>
+          <w:sz w:val="22"/>
+          <w:szCs w:val="22"/>
+        </w:rPr>
+        <w:t>Report tow trucks</w:t>
+      </w:r>
+    </w:p>
+    <w:p>
+      <w:pPr>
+        <w:rPr>
+          <w:rStyle w:val="Strong"/>
+          <w:rFonts w:ascii="Times New Roman" w:eastAsia="Times New Roman" w:hAnsi="Times New Roman" w:cs="Times New Roman"/>
+          <w:b w:val="0"/>
+          <w:bCs w:val="0"/>
+          <w:color w:val="auto"/>
+          <w:sz w:val="22"/>
+          <w:szCs w:val="22"/>
+        </w:rPr>
+      </w:pPr>
+      <w:r>
+        <w:rPr>
+          <w:sz w:val="22"/>
+          <w:szCs w:val="22"/>
+        </w:rPr>
+        <w:t>iOS downloadable application in Swift</w:t>
+      </w:r>
+    </w:p>
+    <w:p>
+      <w:pPr>
+        <w:rPr>
+          <w:rStyle w:val="Strong"/>
+          <w:rFonts w:ascii="Times New Roman" w:eastAsia="Times New Roman" w:hAnsi="Times New Roman" w:cs="Times New Roman"/>
+          <w:b w:val="0"/>
+          <w:bCs w:val="0"/>
+          <w:color w:val="auto"/>
+          <w:sz w:val="22"/>
+          <w:szCs w:val="22"/>
+        </w:rPr>
+      </w:pPr>
+      <w:r>
+        <w:rPr>
+          <w:sz w:val="22"/>
+          <w:szCs w:val="22"/>
+        </w:rPr>
+        <w:t>Report parking enforcement</w:t>
+      </w:r>
+    </w:p>
+    <w:p>
+      <w:pPr>
+        <w:pStyle w:val="Heading2"/>
+        <w:rPr>
+          <w:rFonts w:ascii="Times New Roman" w:eastAsia="Times New Roman" w:hAnsi="Times New Roman" w:cs="Times New Roman"/>
+          <w:color w:val="auto"/>
+        </w:rPr>
+      </w:pPr>
+      <w:r>
+        <w:t>A list of features you would like to implement but cannot be completed this semester.</w:t>
+      </w:r>
+    </w:p>
+    <w:p>
+      <w:pPr>
+        <w:rPr>
+          <w:rStyle w:val="Strong"/>
+          <w:rFonts w:ascii="Times New Roman" w:eastAsia="Times New Roman" w:hAnsi="Times New Roman" w:cs="Times New Roman"/>
+          <w:b w:val="0"/>
+          <w:bCs w:val="0"/>
+          <w:color w:val="auto"/>
+          <w:sz w:val="22"/>
+          <w:szCs w:val="22"/>
+        </w:rPr>
+      </w:pPr>
+      <w:r>
+        <w:rPr>
+          <w:sz w:val="22"/>
+          <w:szCs w:val="22"/>
+        </w:rPr>
+        <w:t>Low Availability Notifications – users can receive notifications if a specified lot is running low on spots</w:t>
+      </w:r>
+    </w:p>
+    <w:p>
+      <w:pPr>
+        <w:rPr>
+          <w:rStyle w:val="Strong"/>
+          <w:rFonts w:ascii="Times New Roman" w:eastAsia="Times New Roman" w:hAnsi="Times New Roman" w:cs="Times New Roman"/>
+          <w:b w:val="0"/>
+          <w:bCs w:val="0"/>
+          <w:color w:val="auto"/>
+          <w:sz w:val="22"/>
+          <w:szCs w:val="22"/>
+        </w:rPr>
+      </w:pPr>
+      <w:r>
+        <w:rPr>
+          <w:sz w:val="22"/>
+          <w:szCs w:val="22"/>
+        </w:rPr>
+        <w:lastRenderedPageBreak/>
+        <w:t>Report Tow Trucks</w:t>
+      </w:r>
+    </w:p>
+    <w:p>
+      <w:pPr>
+        <w:rPr>
+          <w:rStyle w:val="Strong"/>
+          <w:rFonts w:ascii="Times New Roman" w:eastAsia="Times New Roman" w:hAnsi="Times New Roman" w:cs="Times New Roman"/>
+          <w:b w:val="0"/>
+          <w:bCs w:val="0"/>
+          <w:color w:val="auto"/>
+          <w:sz w:val="22"/>
+          <w:szCs w:val="22"/>
+        </w:rPr>
+      </w:pPr>
+      <w:r>
+        <w:rPr>
+          <w:sz w:val="22"/>
+          <w:szCs w:val="22"/>
+        </w:rPr>
+        <w:t>Notifications to designated admins when there are more cars in a lot than it can fit for longer than a specified time (to avoid notification spamming when students who aren’t using our app (why??) are circling lots)</w:t>
+      </w:r>
+    </w:p>
+    <w:p>
+      <w:pPr>
+        <w:pStyle w:val="Heading1"/>
+        <w:rPr>
+          <w:rFonts w:ascii="Times New Roman" w:eastAsia="Times New Roman" w:hAnsi="Times New Roman" w:cs="Times New Roman"/>
+          <w:color w:val="auto"/>
+          <w:sz w:val="32"/>
+          <w:szCs w:val="32"/>
+        </w:rPr>
+      </w:pPr>
+      <w:r>
+        <w:rPr>
+          <w:sz w:val="32"/>
+          <w:szCs w:val="32"/>
+        </w:rPr>
+        <w:t>Technology</w:t>
+      </w:r>
+    </w:p>
+    <w:p>
+      <w:pPr>
+        <w:pStyle w:val="Heading2"/>
+        <w:rPr>
+          <w:rFonts w:ascii="Times New Roman" w:eastAsia="Times New Roman" w:hAnsi="Times New Roman" w:cs="Times New Roman"/>
+          <w:sz w:val="24"/>
+          <w:szCs w:val="24"/>
+        </w:rPr>
+      </w:pPr>
+      <w:r>
+        <w:t>Platform</w:t>
+      </w:r>
+    </w:p>
+    <w:p>
+      <w:pPr>
+        <w:rPr>
+          <w:rStyle w:val="Strong"/>
+          <w:rFonts w:ascii="Times New Roman" w:eastAsia="Times New Roman" w:hAnsi="Times New Roman" w:cs="Times New Roman"/>
+          <w:b w:val="0"/>
+          <w:bCs w:val="0"/>
+          <w:color w:val="auto"/>
+          <w:sz w:val="22"/>
+          <w:szCs w:val="22"/>
+        </w:rPr>
+      </w:pPr>
+      <w:r>
+        <w:rPr>
+          <w:sz w:val="22"/>
+          <w:szCs w:val="22"/>
+        </w:rPr>
+        <w:t>Web Application with a focus on compatibility with Google Chrome</w:t>
+      </w:r>
+    </w:p>
+    <w:p>
+      <w:pPr>
+        <w:pStyle w:val="Heading2"/>
+        <w:rPr>
+          <w:rFonts w:ascii="Times New Roman" w:eastAsia="Times New Roman" w:hAnsi="Times New Roman" w:cs="Times New Roman"/>
+          <w:color w:val="auto"/>
+        </w:rPr>
+      </w:pPr>
+      <w:r>
+        <w:t>Operating system</w:t>
+      </w:r>
+    </w:p>
+    <w:p>
+      <w:pPr>
+        <w:rPr>
+          <w:rStyle w:val="Strong"/>
+          <w:rFonts w:ascii="Times New Roman" w:eastAsia="Times New Roman" w:hAnsi="Times New Roman" w:cs="Times New Roman"/>
+          <w:b w:val="0"/>
+          <w:bCs w:val="0"/>
+          <w:color w:val="auto"/>
+          <w:sz w:val="22"/>
+          <w:szCs w:val="22"/>
+        </w:rPr>
+      </w:pPr>
+      <w:r>
+        <w:rPr>
+          <w:sz w:val="22"/>
+          <w:szCs w:val="22"/>
+        </w:rPr>
+        <w:t>No specific operating system requirements</w:t>
+      </w:r>
+    </w:p>
+    <w:p>
+      <w:pPr>
+        <w:pStyle w:val="Heading2"/>
+        <w:rPr>
+          <w:rFonts w:ascii="Times New Roman" w:eastAsia="Times New Roman" w:hAnsi="Times New Roman" w:cs="Times New Roman"/>
+          <w:color w:val="auto"/>
+        </w:rPr>
+      </w:pPr>
+      <w:r>
+        <w:t>IDE</w:t>
+      </w:r>
+    </w:p>
+    <w:p>
+      <w:pPr>
+        <w:rPr>
+          <w:rStyle w:val="Strong"/>
+          <w:rFonts w:ascii="Times New Roman" w:eastAsia="Times New Roman" w:hAnsi="Times New Roman" w:cs="Times New Roman"/>
+          <w:b w:val="0"/>
+          <w:bCs w:val="0"/>
+          <w:color w:val="auto"/>
+          <w:sz w:val="22"/>
+          <w:szCs w:val="22"/>
+          <w:u w:val="single"/>
+        </w:rPr>
+      </w:pPr>
+      <w:hyperlink r:id="rId9">
+        <w:r>
+          <w:rPr>
+            <w:sz w:val="22"/>
+            <w:szCs w:val="22"/>
+          </w:rPr>
+          <w:t>WebStorm</w:t>
+        </w:r>
+      </w:hyperlink>
+      <w:r>
+        <w:rPr>
+          <w:sz w:val="22"/>
+          <w:szCs w:val="22"/>
+        </w:rPr>
+        <w:t xml:space="preserve"> </w:t>
+      </w:r>
+    </w:p>
+    <w:p>
+      <w:pPr>
+        <w:rPr>
+          <w:rStyle w:val="Strong"/>
+          <w:rFonts w:ascii="Times New Roman" w:eastAsia="Times New Roman" w:hAnsi="Times New Roman" w:cs="Times New Roman"/>
+          <w:b w:val="0"/>
+          <w:bCs w:val="0"/>
+          <w:color w:val="auto"/>
+          <w:sz w:val="22"/>
+          <w:szCs w:val="22"/>
+          <w:u w:val="single"/>
+        </w:rPr>
+      </w:pPr>
+      <w:r>
+        <w:rPr>
+          <w:sz w:val="22"/>
+          <w:szCs w:val="22"/>
+        </w:rPr>
+        <w:t>Xcode</w:t>
+      </w:r>
+    </w:p>
+    <w:p>
+      <w:pPr>
+        <w:pStyle w:val="Heading2"/>
+        <w:rPr>
+          <w:rFonts w:ascii="Times New Roman" w:eastAsia="Times New Roman" w:hAnsi="Times New Roman" w:cs="Times New Roman"/>
+          <w:color w:val="auto"/>
+        </w:rPr>
+      </w:pPr>
+      <w:r>
+        <w:t>Programming languages</w:t>
+      </w:r>
+    </w:p>
+    <w:p>
+      <w:pPr>
+        <w:rPr>
+          <w:rStyle w:val="Strong"/>
+          <w:rFonts w:ascii="Times New Roman" w:eastAsia="Times New Roman" w:hAnsi="Times New Roman" w:cs="Times New Roman"/>
+          <w:b w:val="0"/>
+          <w:bCs w:val="0"/>
+          <w:color w:val="auto"/>
+          <w:sz w:val="22"/>
+          <w:szCs w:val="22"/>
+        </w:rPr>
+      </w:pPr>
+      <w:r>
+        <w:rPr>
+          <w:sz w:val="22"/>
+          <w:szCs w:val="22"/>
+        </w:rPr>
+        <w:t>HTML/CSS</w:t>
+      </w:r>
+    </w:p>
+    <w:p>
+      <w:pPr>
+        <w:rPr>
+          <w:rStyle w:val="Strong"/>
+          <w:rFonts w:ascii="Times New Roman" w:eastAsia="Times New Roman" w:hAnsi="Times New Roman" w:cs="Times New Roman"/>
+          <w:b w:val="0"/>
+          <w:bCs w:val="0"/>
+          <w:color w:val="auto"/>
+          <w:sz w:val="22"/>
+          <w:szCs w:val="22"/>
+        </w:rPr>
+      </w:pPr>
+      <w:r>
+        <w:rPr>
+          <w:sz w:val="22"/>
+          <w:szCs w:val="22"/>
+        </w:rPr>
+        <w:t>JavaScript</w:t>
+      </w:r>
+    </w:p>
+    <w:p>
+      <w:pPr>
+        <w:rPr>
+          <w:rStyle w:val="Strong"/>
+          <w:rFonts w:ascii="Times New Roman" w:eastAsia="Times New Roman" w:hAnsi="Times New Roman" w:cs="Times New Roman"/>
+          <w:b w:val="0"/>
+          <w:bCs w:val="0"/>
+          <w:color w:val="auto"/>
+          <w:sz w:val="22"/>
+          <w:szCs w:val="22"/>
+        </w:rPr>
+      </w:pPr>
+      <w:r>
+        <w:rPr>
+          <w:sz w:val="22"/>
+          <w:szCs w:val="22"/>
+        </w:rPr>
+        <w:t>Swift</w:t>
+      </w:r>
+    </w:p>
+    <w:p>
+      <w:pPr>
+        <w:pStyle w:val="Heading2"/>
+        <w:rPr>
+          <w:rFonts w:ascii="Times New Roman" w:eastAsia="Times New Roman" w:hAnsi="Times New Roman" w:cs="Times New Roman"/>
+          <w:color w:val="auto"/>
+        </w:rPr>
+      </w:pPr>
+      <w:r>
+        <w:t>3rd party libraries and tools</w:t>
+      </w:r>
+    </w:p>
+    <w:p>
+      <w:pPr>
+        <w:rPr>
+          <w:sz w:val="22"/>
+          <w:szCs w:val="22"/>
+        </w:rPr>
+      </w:pPr>
+      <w:r>
+        <w:rPr>
+          <w:sz w:val="22"/>
+          <w:szCs w:val="22"/>
+        </w:rPr>
+        <w:t>Wireframes and Functional Demo Tools</w:t>
+      </w:r>
+    </w:p>
+    <w:p>
+      <w:pPr>
+        <w:rPr>
+          <w:rStyle w:val="Strong"/>
+          <w:rFonts w:ascii="Times New Roman" w:eastAsia="Times New Roman" w:hAnsi="Times New Roman" w:cs="Times New Roman"/>
+          <w:b w:val="0"/>
+          <w:bCs w:val="0"/>
+          <w:color w:val="auto"/>
+          <w:sz w:val="22"/>
+          <w:szCs w:val="22"/>
+        </w:rPr>
+      </w:pPr>
+      <w:r>
+        <w:rPr>
+          <w:sz w:val="22"/>
+          <w:szCs w:val="22"/>
+        </w:rPr>
+        <w:t>Figma</w:t>
+      </w:r>
+    </w:p>
+    <w:p>
+      <w:pPr>
+        <w:rPr>
+          <w:rStyle w:val="Strong"/>
+          <w:rFonts w:ascii="Times New Roman" w:eastAsia="Times New Roman" w:hAnsi="Times New Roman" w:cs="Times New Roman"/>
+          <w:b w:val="0"/>
+          <w:bCs w:val="0"/>
+          <w:color w:val="auto"/>
+          <w:sz w:val="22"/>
+          <w:szCs w:val="22"/>
+          <w:u w:val="single"/>
+        </w:rPr>
+      </w:pPr>
+      <w:hyperlink r:id="rId10">
+        <w:r>
+          <w:rPr>
+            <w:sz w:val="22"/>
+            <w:szCs w:val="22"/>
+          </w:rPr>
+          <w:t>Bubble</w:t>
+        </w:r>
+      </w:hyperlink>
+    </w:p>
+    <w:p>
+      <w:pPr>
+        <w:pStyle w:val="Heading3"/>
+        <w:rPr>
+          <w:rStyle w:val="Strong"/>
+          <w:rFonts w:ascii="Times New Roman" w:eastAsia="Times New Roman" w:hAnsi="Times New Roman" w:cs="Times New Roman"/>
+          <w:color w:val="auto"/>
+          <w:sz w:val="22"/>
+          <w:szCs w:val="22"/>
+        </w:rPr>
+      </w:pPr>
+      <w:r>
+        <w:rPr>
+          <w:sz w:val="22"/>
+          <w:szCs w:val="22"/>
+        </w:rPr>
+        <w:t>Map View Libraries and Tools</w:t>
+      </w:r>
+    </w:p>
+    <w:p>
+      <w:pPr>
+        <w:rPr>
+          <w:rStyle w:val="Strong"/>
+          <w:rFonts w:ascii="Times New Roman" w:eastAsia="Times New Roman" w:hAnsi="Times New Roman" w:cs="Times New Roman"/>
+          <w:b w:val="0"/>
+          <w:bCs w:val="0"/>
+          <w:color w:val="auto"/>
+          <w:sz w:val="22"/>
+          <w:szCs w:val="22"/>
+        </w:rPr>
+      </w:pPr>
+      <w:hyperlink r:id="rId11">
+        <w:r>
+          <w:rPr>
+            <w:sz w:val="22"/>
+            <w:szCs w:val="22"/>
+          </w:rPr>
+          <w:t>Leaflet.js</w:t>
+        </w:r>
+      </w:hyperlink>
+      <w:r>
+        <w:rPr>
+          <w:sz w:val="22"/>
+          <w:szCs w:val="22"/>
+        </w:rPr>
+        <w:t xml:space="preserve"> </w:t>
+      </w:r>
+    </w:p>
+    <w:p>
+      <w:pPr>
+        <w:rPr>
+          <w:rStyle w:val="Strong"/>
+          <w:rFonts w:ascii="Times New Roman" w:eastAsia="Times New Roman" w:hAnsi="Times New Roman" w:cs="Times New Roman"/>
+          <w:b w:val="0"/>
+          <w:bCs w:val="0"/>
+          <w:color w:val="auto"/>
+          <w:sz w:val="22"/>
+          <w:szCs w:val="22"/>
+          <w:u w:val="single"/>
+        </w:rPr>
+      </w:pPr>
+      <w:hyperlink r:id="rId12">
+        <w:r>
+          <w:rPr>
+            <w:sz w:val="22"/>
+            <w:szCs w:val="22"/>
+          </w:rPr>
+          <w:t>Google Maps</w:t>
+        </w:r>
+      </w:hyperlink>
+    </w:p>
+    <w:p>
+      <w:pPr>
+        <w:rPr>
+          <w:rStyle w:val="Strong"/>
+          <w:rFonts w:ascii="Times New Roman" w:eastAsia="Times New Roman" w:hAnsi="Times New Roman" w:cs="Times New Roman"/>
+          <w:b w:val="0"/>
+          <w:bCs w:val="0"/>
+          <w:color w:val="auto"/>
+          <w:sz w:val="22"/>
+          <w:szCs w:val="22"/>
+        </w:rPr>
+      </w:pPr>
+      <w:hyperlink r:id="rId13">
+        <w:r>
+          <w:rPr>
+            <w:sz w:val="22"/>
+            <w:szCs w:val="22"/>
+          </w:rPr>
+          <w:t>DataMaps</w:t>
+        </w:r>
+      </w:hyperlink>
+    </w:p>
+    <w:p>
+      <w:pPr>
+        <w:pStyle w:val="Heading2"/>
+        <w:rPr>
+          <w:rFonts w:ascii="Times New Roman" w:eastAsia="Times New Roman" w:hAnsi="Times New Roman" w:cs="Times New Roman"/>
+          <w:color w:val="auto"/>
+        </w:rPr>
+      </w:pPr>
+      <w:r>
+        <w:t>Server software</w:t>
+      </w:r>
+    </w:p>
+    <w:p>
+      <w:pPr>
+        <w:rPr>
+          <w:rStyle w:val="Strong"/>
+          <w:rFonts w:ascii="Times New Roman" w:eastAsia="Times New Roman" w:hAnsi="Times New Roman" w:cs="Times New Roman"/>
+          <w:b w:val="0"/>
+          <w:bCs w:val="0"/>
+          <w:color w:val="auto"/>
+          <w:sz w:val="22"/>
+          <w:szCs w:val="22"/>
+          <w:u w:val="single"/>
+        </w:rPr>
+      </w:pPr>
+      <w:hyperlink r:id="rId14">
+        <w:r>
+          <w:rPr>
+            <w:sz w:val="22"/>
+            <w:szCs w:val="22"/>
+          </w:rPr>
+          <w:t>SupaBase</w:t>
+        </w:r>
+      </w:hyperlink>
+    </w:p>
+    <w:p>
+      <w:pPr>
+        <w:pStyle w:val="Heading2"/>
+        <w:rPr>
+          <w:rFonts w:ascii="Times New Roman" w:eastAsia="Times New Roman" w:hAnsi="Times New Roman" w:cs="Times New Roman"/>
+          <w:color w:val="auto"/>
+        </w:rPr>
+      </w:pPr>
+      <w:r>
+        <w:t>Communication software</w:t>
+      </w:r>
+    </w:p>
+    <w:p>
+      <w:pPr>
+        <w:rPr>
+          <w:rStyle w:val="Strong"/>
+          <w:rFonts w:ascii="Times New Roman" w:eastAsia="Times New Roman" w:hAnsi="Times New Roman" w:cs="Times New Roman"/>
+          <w:b w:val="0"/>
+          <w:bCs w:val="0"/>
+          <w:color w:val="auto"/>
+          <w:sz w:val="22"/>
+          <w:szCs w:val="22"/>
+        </w:rPr>
+      </w:pPr>
+      <w:r>
+        <w:rPr>
+          <w:sz w:val="22"/>
+          <w:szCs w:val="22"/>
+        </w:rPr>
+        <w:t>Discord</w:t>
+      </w:r>
+    </w:p>
+    <w:p>
+      <w:pPr>
+        <w:pStyle w:val="Heading1"/>
+        <w:rPr>
+          <w:sz w:val="32"/>
+          <w:szCs w:val="32"/>
+        </w:rPr>
+      </w:pPr>
+      <w:r>
+        <w:rPr>
+          <w:sz w:val="32"/>
+          <w:szCs w:val="32"/>
+        </w:rPr>
+        <w:t>Server Information</w:t>
+      </w:r>
+    </w:p>
+    <w:p>
+      <w:pPr>
+        <w:rPr>
+          <w:sz w:val="22"/>
+          <w:szCs w:val="22"/>
+        </w:rPr>
+      </w:pPr>
+      <w:r>
+        <w:rPr>
+          <w:sz w:val="22"/>
+          <w:szCs w:val="22"/>
+        </w:rPr>
+        <w:t>We will utilize Supa base, a platform that offers server support for PostgreSQL databases.</w:t>
+      </w:r>
+    </w:p>
+    <w:p>
+      <w:pPr>
+        <w:pStyle w:val="Heading1"/>
+        <w:rPr>
+          <w:rFonts w:ascii="Times New Roman" w:eastAsia="Times New Roman" w:hAnsi="Times New Roman" w:cs="Times New Roman"/>
+          <w:color w:val="auto"/>
+          <w:sz w:val="32"/>
+          <w:szCs w:val="32"/>
+        </w:rPr>
+      </w:pPr>
+      <w:r>
+        <w:rPr>
+          <w:sz w:val="32"/>
+          <w:szCs w:val="32"/>
+        </w:rPr>
+        <w:lastRenderedPageBreak/>
+        <w:t>Data sources</w:t>
+      </w:r>
+    </w:p>
+    <w:p>
+      <w:pPr>
+        <w:rPr>
+          <w:sz w:val="22"/>
+          <w:szCs w:val="22"/>
+        </w:rPr>
+      </w:pPr>
+      <w:r>
+        <w:rPr>
+          <w:sz w:val="22"/>
+          <w:szCs w:val="22"/>
+        </w:rPr>
+        <w:t>We will need to have some sort of sensor or reader deployed at each lot that we plan to offer our services to. This device will need to have the capability to send packages of data to our server.</w:t>
+      </w:r>
+    </w:p>
+    <w:p>
+      <w:pPr>
+        <w:pStyle w:val="Heading1"/>
+        <w:rPr>
+          <w:rFonts w:ascii="Times New Roman" w:eastAsia="Times New Roman" w:hAnsi="Times New Roman" w:cs="Times New Roman"/>
+          <w:color w:val="auto"/>
+          <w:sz w:val="32"/>
+          <w:szCs w:val="32"/>
+        </w:rPr>
+      </w:pPr>
+      <w:r>
+        <w:rPr>
+          <w:sz w:val="32"/>
+          <w:szCs w:val="32"/>
+        </w:rPr>
+        <w:t>Team members’ backgrounds.</w:t>
+      </w:r>
+    </w:p>
+    <w:p>
+      <w:pPr>
+        <w:pStyle w:val="Instructions"/>
+        <w:rPr>
+          <w:rFonts w:ascii="Times New Roman" w:eastAsia="Times New Roman" w:hAnsi="Times New Roman" w:cs="Times New Roman"/>
+          <w:sz w:val="22"/>
+          <w:szCs w:val="22"/>
+        </w:rPr>
+      </w:pPr>
+      <w:r>
+        <w:rPr>
+          <w:sz w:val="22"/>
+          <w:szCs w:val="22"/>
+        </w:rPr>
+        <w:t xml:space="preserve">Provide a short background of each team member’s familiarity levels with the technology used on the project. </w:t>
+      </w:r>
+    </w:p>
+    <w:p>
+      <w:pPr>
+        <w:pStyle w:val="Instructions"/>
+        <w:rPr>
+          <w:rFonts w:ascii="Times New Roman" w:eastAsia="Times New Roman" w:hAnsi="Times New Roman" w:cs="Times New Roman"/>
+          <w:sz w:val="22"/>
+          <w:szCs w:val="22"/>
+        </w:rPr>
+      </w:pPr>
+      <w:r>
+        <w:rPr>
+          <w:sz w:val="22"/>
+          <w:szCs w:val="22"/>
+        </w:rPr>
+        <w:t>You should also include descriptions of each member’s primary responsibilities in the project.</w:t>
+      </w:r>
+    </w:p>
+    <w:p>
+      <w:pPr>
+        <w:pStyle w:val="Heading2"/>
+      </w:pPr>
+      <w:r>
+        <w:t>Jnaria</w:t>
+      </w:r>
+    </w:p>
+    <w:p>
+      <w:pPr>
+        <w:pStyle w:val="Heading3"/>
+        <w:rPr>
+          <w:sz w:val="22"/>
+          <w:szCs w:val="22"/>
+        </w:rPr>
+      </w:pPr>
+      <w:r>
+        <w:rPr>
+          <w:sz w:val="22"/>
+          <w:szCs w:val="22"/>
+        </w:rPr>
+        <w:t>Project Management</w:t>
+      </w:r>
+    </w:p>
+    <w:p>
+      <w:pPr>
+        <w:rPr>
+          <w:sz w:val="22"/>
+          <w:szCs w:val="22"/>
+        </w:rPr>
+      </w:pPr>
+      <w:r>
+        <w:rPr>
+          <w:sz w:val="22"/>
+          <w:szCs w:val="22"/>
+        </w:rPr>
+        <w:t xml:space="preserve">I have experience managing large scale projects from my full-time job. The biggest issue I work to solve is network connectivity to remote locations. The solution varies based on environmental factors and use cases. I took Systems Design and Analysis last semester and worked with a team to build a storefront for a discount retailer. </w:t>
+      </w:r>
+    </w:p>
+    <w:p>
+      <w:pPr>
+        <w:pStyle w:val="Heading3"/>
+        <w:rPr>
+          <w:sz w:val="22"/>
+          <w:szCs w:val="22"/>
+        </w:rPr>
+      </w:pPr>
+      <w:r>
+        <w:rPr>
+          <w:sz w:val="22"/>
+          <w:szCs w:val="22"/>
+        </w:rPr>
+        <w:t>Networking</w:t>
+      </w:r>
+    </w:p>
+    <w:p>
+      <w:pPr>
+        <w:rPr>
+          <w:sz w:val="22"/>
+          <w:szCs w:val="22"/>
+        </w:rPr>
+      </w:pPr>
+      <w:r>
+        <w:rPr>
+          <w:sz w:val="22"/>
+          <w:szCs w:val="22"/>
+        </w:rPr>
+        <w:t>I troubleshoot networking issues daily. I'm familiar with servers, switches, access points, etc.</w:t>
+      </w:r>
+    </w:p>
+    <w:p>
+      <w:pPr>
+        <w:pStyle w:val="Heading3"/>
+        <w:rPr>
+          <w:sz w:val="22"/>
+          <w:szCs w:val="22"/>
+        </w:rPr>
+      </w:pPr>
+      <w:r>
+        <w:rPr>
+          <w:sz w:val="22"/>
+          <w:szCs w:val="22"/>
+        </w:rPr>
+        <w:t>Development</w:t>
+      </w:r>
+    </w:p>
+    <w:p>
+      <w:pPr>
+        <w:rPr>
+          <w:sz w:val="22"/>
+          <w:szCs w:val="22"/>
+        </w:rPr>
+      </w:pPr>
+      <w:r>
+        <w:rPr>
+          <w:sz w:val="22"/>
+          <w:szCs w:val="22"/>
+        </w:rPr>
+        <w:t xml:space="preserve">I have taken courses in HTML/CSS starting with Notepad++ and ending with Dreamweaver. I am currently taking Mobile Software Development (focused on android development) and UX Design (designing GUIs, learning Photoshop, and developing in Dreamweaver). </w:t>
+      </w:r>
+    </w:p>
+    <w:p>
+      <w:pPr>
+        <w:pStyle w:val="Heading3"/>
+        <w:rPr>
+          <w:sz w:val="22"/>
+          <w:szCs w:val="22"/>
+        </w:rPr>
+      </w:pPr>
+      <w:r>
+        <w:rPr>
+          <w:sz w:val="22"/>
+          <w:szCs w:val="22"/>
+        </w:rPr>
+        <w:t>Primary Responsibilities</w:t>
+      </w:r>
+    </w:p>
+    <w:p>
+      <w:pPr>
+        <w:rPr>
+          <w:sz w:val="22"/>
+          <w:szCs w:val="22"/>
+        </w:rPr>
+      </w:pPr>
+      <w:r>
+        <w:rPr>
+          <w:sz w:val="22"/>
+          <w:szCs w:val="22"/>
+        </w:rPr>
+        <w:t xml:space="preserve">I have never worked on the backend of a website or used Swift. I am reading a book on JavaScript. I would like to focus on keeping the project organized, the backend, and making the interface look good. </w:t>
+      </w:r>
+    </w:p>
+    <w:p>
+      <w:pPr>
+        <w:pStyle w:val="Heading2"/>
+        <w:rPr>
+          <w:rFonts w:ascii="Times New Roman" w:eastAsia="Times New Roman" w:hAnsi="Times New Roman" w:cs="Times New Roman"/>
+          <w:color w:val="auto"/>
+        </w:rPr>
+      </w:pPr>
+      <w:r>
+        <w:t>Mitchell</w:t>
+      </w:r>
+    </w:p>
+    <w:p>
+      <w:pPr>
+        <w:rPr>
+          <w:b/>
+          <w:bCs/>
+          <w:sz w:val="22"/>
+          <w:szCs w:val="22"/>
+        </w:rPr>
+      </w:pPr>
+      <w:r>
+        <w:rPr>
+          <w:b/>
+          <w:bCs/>
+          <w:sz w:val="22"/>
+          <w:szCs w:val="22"/>
+        </w:rPr>
+        <w:t>Development</w:t>
+      </w:r>
+    </w:p>
+    <w:p>
+      <w:pPr>
+        <w:rPr>
+          <w:rFonts w:ascii="Aptos" w:eastAsia="MS Mincho" w:hAnsi="Aptos" w:cs="Arial"/>
+          <w:sz w:val="22"/>
+          <w:szCs w:val="22"/>
+        </w:rPr>
+      </w:pPr>
+      <w:r>
+        <w:rPr>
+          <w:rFonts w:ascii="Aptos" w:eastAsia="MS Mincho" w:hAnsi="Aptos" w:cs="Arial"/>
+          <w:sz w:val="22"/>
+          <w:szCs w:val="22"/>
+        </w:rPr>
+        <w:t xml:space="preserve">I have no prior experience with HTML, CSS, and JavaScript, but I am currently taking Client-Side Web Development here at APSU, which uses those three languages. While taking this course, I am obtaining knowledge that will make it easier to contribute to the project. </w:t>
+      </w:r>
+    </w:p>
+    <w:p>
+      <w:pPr>
+        <w:rPr>
+          <w:rFonts w:ascii="Aptos" w:eastAsia="MS Mincho" w:hAnsi="Aptos" w:cs="Arial"/>
+          <w:b/>
+          <w:bCs/>
+          <w:sz w:val="22"/>
+          <w:szCs w:val="22"/>
+        </w:rPr>
+      </w:pPr>
+      <w:r>
+        <w:rPr>
+          <w:rFonts w:ascii="Aptos" w:eastAsia="MS Mincho" w:hAnsi="Aptos" w:cs="Arial"/>
+          <w:b/>
+          <w:bCs/>
+          <w:sz w:val="22"/>
+          <w:szCs w:val="22"/>
+        </w:rPr>
+        <w:t xml:space="preserve">Primary Responsibilities </w:t>
+      </w:r>
+    </w:p>
+    <w:p>
+      <w:pPr>
+        <w:rPr>
+          <w:rFonts w:ascii="Aptos" w:eastAsia="MS Mincho" w:hAnsi="Aptos" w:cs="Arial"/>
+          <w:sz w:val="22"/>
+          <w:szCs w:val="22"/>
+        </w:rPr>
+      </w:pPr>
+      <w:r>
+        <w:rPr>
+          <w:rFonts w:ascii="Aptos" w:eastAsia="MS Mincho" w:hAnsi="Aptos" w:cs="Arial"/>
+          <w:sz w:val="22"/>
+          <w:szCs w:val="22"/>
+        </w:rPr>
+        <w:t xml:space="preserve">This will be my first time working on a website and I will be focused on learning HTML, CSS, and JavaScript to help contribute towards the back end and development of the application. </w:t>
+      </w:r>
+    </w:p>
+    <w:p>
+      <w:pPr>
+        <w:pStyle w:val="Heading2"/>
+        <w:rPr>
+          <w:rFonts w:ascii="Times New Roman" w:eastAsia="Times New Roman" w:hAnsi="Times New Roman" w:cs="Times New Roman"/>
+          <w:color w:val="auto"/>
+        </w:rPr>
+      </w:pPr>
+      <w:r>
+        <w:lastRenderedPageBreak/>
+        <w:t>Connor</w:t>
+      </w:r>
+    </w:p>
+    <w:p>
+      <w:pPr>
+        <w:pStyle w:val="Heading3"/>
+        <w:rPr>
+          <w:sz w:val="22"/>
+          <w:szCs w:val="22"/>
+        </w:rPr>
+      </w:pPr>
+      <w:r>
+        <w:rPr>
+          <w:sz w:val="22"/>
+          <w:szCs w:val="22"/>
+        </w:rPr>
+        <w:t>Development</w:t>
+      </w:r>
+    </w:p>
+    <w:p>
+      <w:pPr>
+        <w:rPr>
+          <w:sz w:val="22"/>
+          <w:szCs w:val="22"/>
+        </w:rPr>
+      </w:pPr>
+      <w:r>
+        <w:rPr>
+          <w:sz w:val="22"/>
+          <w:szCs w:val="22"/>
+        </w:rPr>
+        <w:t>I have ample experience in the Swift programming language. I have taken previous courses in web-development as well as a course on Graphical User Interfaces. I have a little over 2 years' experience in Java, and around 6 months experience in JavaScript, HTML, and CSS. I build and diagnose older computers in my spare time, so any physical device issues should be easy to deal with if they occur. This is not my first project as I built a game in my previous course last semester that ran in Unreal Engine 5. The experience that I attained from using Git in that course, should surely help our group when using it for this course.</w:t>
+      </w:r>
+    </w:p>
+    <w:p>
+      <w:pPr>
+        <w:rPr>
+          <w:rFonts w:ascii="Aptos" w:eastAsia="MS Mincho" w:hAnsi="Aptos" w:cs="Arial"/>
+          <w:b/>
+          <w:bCs/>
+          <w:sz w:val="22"/>
+          <w:szCs w:val="22"/>
+        </w:rPr>
+      </w:pPr>
+      <w:r>
+        <w:rPr>
+          <w:sz w:val="22"/>
+          <w:szCs w:val="22"/>
+        </w:rPr>
+        <w:t xml:space="preserve"> </w:t>
+      </w:r>
+      <w:r>
+        <w:rPr>
+          <w:rFonts w:ascii="Aptos" w:eastAsia="MS Mincho" w:hAnsi="Aptos" w:cs="Arial"/>
+          <w:b/>
+          <w:bCs/>
+          <w:sz w:val="22"/>
+          <w:szCs w:val="22"/>
+        </w:rPr>
+        <w:t>Primary Responsibilities</w:t>
+      </w:r>
+    </w:p>
+    <w:p>
+      <w:pPr>
+        <w:rPr>
+          <w:sz w:val="22"/>
+          <w:szCs w:val="22"/>
+        </w:rPr>
+      </w:pPr>
+      <w:r>
+        <w:rPr>
+          <w:sz w:val="22"/>
+          <w:szCs w:val="22"/>
+        </w:rPr>
+        <w:t>My primary responsibilities will be ensuring Git is working appropriately for all members, creating graphical user interfaces for the software, and working on implementation of front-end functionality components. I will also be tasked with the development of an iOS application for download on iOS devices if we have enough time towards the end of the semester.</w:t>
+      </w:r>
+    </w:p>
+    <w:p>
+      <w:pPr>
+        <w:pStyle w:val="Heading1"/>
+        <w:rPr>
+          <w:rFonts w:ascii="Times New Roman" w:eastAsia="Times New Roman" w:hAnsi="Times New Roman" w:cs="Times New Roman"/>
+          <w:color w:val="auto"/>
+          <w:sz w:val="32"/>
+          <w:szCs w:val="32"/>
+        </w:rPr>
+      </w:pPr>
+      <w:r>
+        <w:rPr>
+          <w:sz w:val="32"/>
+          <w:szCs w:val="32"/>
+        </w:rPr>
+        <w:t>Dependencies, limitations, and risks</w:t>
+      </w:r>
+    </w:p>
+    <w:p>
+      <w:pPr>
+        <w:pStyle w:val="Heading2"/>
+        <w:rPr>
+          <w:rFonts w:ascii="Times New Roman" w:eastAsia="Times New Roman" w:hAnsi="Times New Roman" w:cs="Times New Roman"/>
+          <w:color w:val="auto"/>
+        </w:rPr>
+      </w:pPr>
+      <w:r>
+        <w:t>Dependencies</w:t>
+      </w:r>
+    </w:p>
+    <w:p>
+      <w:pPr>
+        <w:rPr>
+          <w:rFonts w:ascii="Times New Roman" w:eastAsia="Times New Roman" w:hAnsi="Times New Roman" w:cs="Times New Roman"/>
+          <w:sz w:val="22"/>
+          <w:szCs w:val="22"/>
+        </w:rPr>
+      </w:pPr>
+      <w:r>
+        <w:rPr>
+          <w:sz w:val="22"/>
+          <w:szCs w:val="22"/>
+        </w:rPr>
+        <w:t>The application is dependent on the Supa base for the functionality of the code and storage. If at any point in time Supa base goes down, it could potentially impact the application.</w:t>
+      </w:r>
+    </w:p>
+    <w:p>
+      <w:pPr>
+        <w:pStyle w:val="Heading2"/>
+        <w:rPr>
+          <w:rFonts w:ascii="Times New Roman" w:eastAsia="Times New Roman" w:hAnsi="Times New Roman" w:cs="Times New Roman"/>
+          <w:color w:val="auto"/>
+        </w:rPr>
+      </w:pPr>
+      <w:r>
+        <w:t>Limitations</w:t>
+      </w:r>
+    </w:p>
+    <w:p>
+      <w:pPr>
+        <w:rPr>
+          <w:rFonts w:ascii="Times New Roman" w:eastAsia="Times New Roman" w:hAnsi="Times New Roman" w:cs="Times New Roman"/>
+          <w:sz w:val="22"/>
+          <w:szCs w:val="22"/>
+        </w:rPr>
+      </w:pPr>
+      <w:r>
+        <w:rPr>
+          <w:sz w:val="22"/>
+          <w:szCs w:val="22"/>
+        </w:rPr>
+        <w:t>Not every member has had experience JavaScript, this could potentially put some limitations on the project. This is because it will take time for members to learn a new language, which could delay or impact the project's overall timeline.</w:t>
+      </w:r>
+    </w:p>
+    <w:p>
+      <w:pPr>
+        <w:pStyle w:val="Heading2"/>
+        <w:rPr>
+          <w:rFonts w:ascii="Times New Roman" w:eastAsia="Times New Roman" w:hAnsi="Times New Roman" w:cs="Times New Roman"/>
+          <w:color w:val="auto"/>
+        </w:rPr>
+      </w:pPr>
+      <w:r>
+        <w:t>Risks</w:t>
+      </w:r>
+    </w:p>
+    <w:p>
+      <w:pPr>
+        <w:rPr>
+          <w:rFonts w:ascii="Times New Roman" w:eastAsia="Times New Roman" w:hAnsi="Times New Roman" w:cs="Times New Roman"/>
+          <w:sz w:val="22"/>
+          <w:szCs w:val="22"/>
+        </w:rPr>
+      </w:pPr>
+      <w:r>
+        <w:rPr>
+          <w:sz w:val="22"/>
+          <w:szCs w:val="22"/>
+        </w:rPr>
+        <w:t xml:space="preserve">Not all team members know how to use the coding languages for the projects. </w:t>
+      </w:r>
+    </w:p>
+    <w:p>
+      <w:pPr>
+        <w:rPr>
+          <w:sz w:val="22"/>
+          <w:szCs w:val="22"/>
+        </w:rPr>
+      </w:pPr>
+      <w:r>
+        <w:rPr>
+          <w:sz w:val="22"/>
+          <w:szCs w:val="22"/>
+        </w:rPr>
+        <w:t>May be vulnerable to scope creeps.</w:t>
+      </w:r>
+    </w:p>
+    <w:p>
+      <w:pPr>
+        <w:pStyle w:val="Heading2"/>
+        <w:rPr>
+          <w:rFonts w:ascii="Times New Roman" w:eastAsia="Times New Roman" w:hAnsi="Times New Roman" w:cs="Times New Roman"/>
+        </w:rPr>
+      </w:pPr>
+      <w:r>
+        <w:t>Mitigation</w:t>
+      </w:r>
+    </w:p>
+    <w:p>
+      <w:pPr>
+        <w:spacing w:line="278" w:lineRule="auto"/>
+        <w:rPr>
+          <w:sz w:val="22"/>
+          <w:szCs w:val="22"/>
+        </w:rPr>
+      </w:pPr>
+      <w:r>
+        <w:rPr>
+          <w:sz w:val="22"/>
+          <w:szCs w:val="22"/>
+        </w:rPr>
+        <w:t>Our team will handle these issues by watching YouTube videos and looking for study aids on the internet to help us study coding languages faster in our free time. Also, to prevent an unexpected delay in the Supa base application, our team will have regular backups of our code and have an alternative application in mind, in case Supa base goes down. To prevent scope creep, our team will have clear goals and regular meetings to see our progress and make necessary adjustments if needed. By implementing these methods, our team’s goal is to ensure that it will not affect the timeline for our project.</w:t>
+      </w:r>
+    </w:p>
+    <w:p>
+      <w:pPr>
+        <w:rPr>
+          <w:sz w:val="22"/>
+          <w:szCs w:val="22"/>
+        </w:rPr>
+      </w:pPr>
+      <w:r>
+        <w:rPr>
+          <w:sz w:val="22"/>
+          <w:szCs w:val="22"/>
+        </w:rPr>
+        <w:br w:type="page"/>
+      </w:r>
+    </w:p>
+    <w:p>
+      <w:pPr>
+        <w:pStyle w:val="Heading1"/>
+        <w:rPr>
+          <w:rFonts w:ascii="Times New Roman" w:eastAsia="Times New Roman" w:hAnsi="Times New Roman" w:cs="Times New Roman"/>
+          <w:color w:val="auto"/>
+          <w:sz w:val="32"/>
+          <w:szCs w:val="32"/>
+        </w:rPr>
+      </w:pPr>
+      <w:r>
+        <w:rPr>
+          <w:sz w:val="32"/>
+          <w:szCs w:val="32"/>
+        </w:rPr>
+        <w:lastRenderedPageBreak/>
+        <w:t>Timeline</w:t>
+      </w:r>
+    </w:p>
+    <w:tbl>
+      <w:tblPr>
+        <w:tblStyle w:val="GridTable4-Accent1"/>
+        <w:tblW w:w="0" w:type="auto"/>
+        <w:tblLook w:val="04A0" w:firstRow="1" w:lastRow="0" w:firstColumn="1" w:lastColumn="0" w:noHBand="0" w:noVBand="1"/>
+      </w:tblPr>
+      <w:tblGrid>
+        <w:gridCol w:w="445"/>
+        <w:gridCol w:w="2226"/>
+        <w:gridCol w:w="2226"/>
+        <w:gridCol w:w="2226"/>
+        <w:gridCol w:w="2227"/>
+      </w:tblGrid>
+      <w:tr>
+        <w:trPr>
+          <w:cnfStyle w:val="100000000000" w:firstRow="1" w:lastRow="0" w:firstColumn="0" w:lastColumn="0" w:oddVBand="0" w:evenVBand="0" w:oddHBand="0" w:evenHBand="0" w:firstRowFirstColumn="0" w:firstRowLastColumn="0" w:lastRowFirstColumn="0" w:lastRowLastColumn="0"/>
+        </w:trPr>
+        <w:tc>
+          <w:tcPr>
+            <w:cnfStyle w:val="001000000000" w:firstRow="0" w:lastRow="0" w:firstColumn="1" w:lastColumn="0" w:oddVBand="0" w:evenVBand="0" w:oddHBand="0" w:evenHBand="0" w:firstRowFirstColumn="0" w:firstRowLastColumn="0" w:lastRowFirstColumn="0" w:lastRowLastColumn="0"/>
+            <w:tcW w:w="445" w:type="dxa"/>
+          </w:tcPr>
+          <w:p>
+            <w:pPr>
+              <w:rPr>
+                <w:rFonts w:eastAsia="Times New Roman" w:cs="Times New Roman"/>
+                <w:sz w:val="16"/>
+                <w:szCs w:val="16"/>
+              </w:rPr>
+            </w:pPr>
+          </w:p>
+        </w:tc>
+        <w:tc>
+          <w:tcPr>
+            <w:tcW w:w="2226" w:type="dxa"/>
+          </w:tcPr>
+          <w:p>
+            <w:pPr>
+              <w:jc w:val="center"/>
+              <w:cnfStyle w:val="100000000000" w:firstRow="1" w:lastRow="0" w:firstColumn="0" w:lastColumn="0" w:oddVBand="0" w:evenVBand="0" w:oddHBand="0" w:evenHBand="0" w:firstRowFirstColumn="0" w:firstRowLastColumn="0" w:lastRowFirstColumn="0" w:lastRowLastColumn="0"/>
+              <w:rPr>
+                <w:rFonts w:eastAsia="Times New Roman" w:cs="Times New Roman"/>
+                <w:sz w:val="16"/>
+                <w:szCs w:val="16"/>
+              </w:rPr>
+            </w:pPr>
+            <w:r>
+              <w:rPr>
+                <w:rFonts w:eastAsia="Times New Roman" w:cs="Times New Roman"/>
+                <w:sz w:val="16"/>
+                <w:szCs w:val="16"/>
+              </w:rPr>
+              <w:t>All</w:t>
+            </w:r>
+          </w:p>
+        </w:tc>
+        <w:tc>
+          <w:tcPr>
+            <w:tcW w:w="2226" w:type="dxa"/>
+          </w:tcPr>
+          <w:p>
+            <w:pPr>
+              <w:jc w:val="center"/>
+              <w:cnfStyle w:val="100000000000" w:firstRow="1" w:lastRow="0" w:firstColumn="0" w:lastColumn="0" w:oddVBand="0" w:evenVBand="0" w:oddHBand="0" w:evenHBand="0" w:firstRowFirstColumn="0" w:firstRowLastColumn="0" w:lastRowFirstColumn="0" w:lastRowLastColumn="0"/>
+              <w:rPr>
+                <w:rFonts w:eastAsia="Times New Roman" w:cs="Times New Roman"/>
+                <w:sz w:val="16"/>
+                <w:szCs w:val="16"/>
+              </w:rPr>
+            </w:pPr>
+            <w:r>
+              <w:rPr>
+                <w:rFonts w:eastAsia="Times New Roman" w:cs="Times New Roman"/>
+                <w:sz w:val="16"/>
+                <w:szCs w:val="16"/>
+              </w:rPr>
+              <w:t>Jnaria</w:t>
+            </w:r>
+          </w:p>
+        </w:tc>
+        <w:tc>
+          <w:tcPr>
+            <w:tcW w:w="2226" w:type="dxa"/>
+          </w:tcPr>
+          <w:p>
+            <w:pPr>
+              <w:jc w:val="center"/>
+              <w:cnfStyle w:val="100000000000" w:firstRow="1" w:lastRow="0" w:firstColumn="0" w:lastColumn="0" w:oddVBand="0" w:evenVBand="0" w:oddHBand="0" w:evenHBand="0" w:firstRowFirstColumn="0" w:firstRowLastColumn="0" w:lastRowFirstColumn="0" w:lastRowLastColumn="0"/>
+              <w:rPr>
+                <w:rFonts w:eastAsia="Times New Roman" w:cs="Times New Roman"/>
+                <w:sz w:val="16"/>
+                <w:szCs w:val="16"/>
+              </w:rPr>
+            </w:pPr>
+            <w:r>
+              <w:rPr>
+                <w:rFonts w:eastAsia="Times New Roman" w:cs="Times New Roman"/>
+                <w:sz w:val="16"/>
+                <w:szCs w:val="16"/>
+              </w:rPr>
+              <w:t>Connor</w:t>
+            </w:r>
+          </w:p>
+        </w:tc>
+        <w:tc>
+          <w:tcPr>
+            <w:tcW w:w="2227" w:type="dxa"/>
+          </w:tcPr>
+          <w:p>
+            <w:pPr>
+              <w:jc w:val="center"/>
+              <w:cnfStyle w:val="100000000000" w:firstRow="1" w:lastRow="0" w:firstColumn="0" w:lastColumn="0" w:oddVBand="0" w:evenVBand="0" w:oddHBand="0" w:evenHBand="0" w:firstRowFirstColumn="0" w:firstRowLastColumn="0" w:lastRowFirstColumn="0" w:lastRowLastColumn="0"/>
+              <w:rPr>
+                <w:rFonts w:eastAsia="Times New Roman" w:cs="Times New Roman"/>
+                <w:sz w:val="16"/>
+                <w:szCs w:val="16"/>
+              </w:rPr>
+            </w:pPr>
+            <w:r>
+              <w:rPr>
+                <w:rFonts w:eastAsia="Times New Roman" w:cs="Times New Roman"/>
+                <w:sz w:val="16"/>
+                <w:szCs w:val="16"/>
+              </w:rPr>
+              <w:t>Mitchell</w:t>
+            </w:r>
+          </w:p>
+        </w:tc>
+      </w:tr>
+      <w:tr>
+        <w:trPr>
+          <w:cnfStyle w:val="000000100000" w:firstRow="0" w:lastRow="0" w:firstColumn="0" w:lastColumn="0" w:oddVBand="0" w:evenVBand="0" w:oddHBand="1" w:evenHBand="0" w:firstRowFirstColumn="0" w:firstRowLastColumn="0" w:lastRowFirstColumn="0" w:lastRowLastColumn="0"/>
+        </w:trPr>
+        <w:tc>
+          <w:tcPr>
+            <w:cnfStyle w:val="001000000000" w:firstRow="0" w:lastRow="0" w:firstColumn="1" w:lastColumn="0" w:oddVBand="0" w:evenVBand="0" w:oddHBand="0" w:evenHBand="0" w:firstRowFirstColumn="0" w:firstRowLastColumn="0" w:lastRowFirstColumn="0" w:lastRowLastColumn="0"/>
+            <w:tcW w:w="445" w:type="dxa"/>
+          </w:tcPr>
+          <w:p>
+            <w:pPr>
+              <w:jc w:val="center"/>
+              <w:rPr>
+                <w:rFonts w:eastAsia="Times New Roman" w:cs="Times New Roman"/>
+                <w:sz w:val="16"/>
+                <w:szCs w:val="16"/>
+              </w:rPr>
+            </w:pPr>
+            <w:r>
+              <w:rPr>
+                <w:rFonts w:eastAsia="Times New Roman" w:cs="Times New Roman"/>
+                <w:sz w:val="16"/>
+                <w:szCs w:val="16"/>
+              </w:rPr>
+              <w:t>1</w:t>
+            </w:r>
+          </w:p>
+        </w:tc>
+        <w:tc>
+          <w:tcPr>
+            <w:tcW w:w="2226" w:type="dxa"/>
+          </w:tcPr>
+          <w:p>
+            <w:pPr>
+              <w:cnfStyle w:val="000000100000" w:firstRow="0" w:lastRow="0" w:firstColumn="0" w:lastColumn="0" w:oddVBand="0" w:evenVBand="0" w:oddHBand="1" w:evenHBand="0" w:firstRowFirstColumn="0" w:firstRowLastColumn="0" w:lastRowFirstColumn="0" w:lastRowLastColumn="0"/>
+              <w:rPr>
+                <w:rFonts w:eastAsia="Times New Roman" w:cs="Times New Roman"/>
+                <w:sz w:val="16"/>
+                <w:szCs w:val="16"/>
+              </w:rPr>
+            </w:pPr>
+            <w:r>
+              <w:rPr>
+                <w:sz w:val="16"/>
+                <w:szCs w:val="16"/>
+              </w:rPr>
+              <w:t>Ensure GitHub and IDE working appropriately for all members.</w:t>
+            </w:r>
+          </w:p>
+        </w:tc>
+        <w:tc>
+          <w:tcPr>
+            <w:tcW w:w="2226" w:type="dxa"/>
+          </w:tcPr>
+          <w:p>
+            <w:pPr>
+              <w:cnfStyle w:val="000000100000" w:firstRow="0" w:lastRow="0" w:firstColumn="0" w:lastColumn="0" w:oddVBand="0" w:evenVBand="0" w:oddHBand="1" w:evenHBand="0" w:firstRowFirstColumn="0" w:firstRowLastColumn="0" w:lastRowFirstColumn="0" w:lastRowLastColumn="0"/>
+              <w:rPr>
+                <w:rFonts w:eastAsia="Times New Roman" w:cs="Times New Roman"/>
+                <w:sz w:val="16"/>
+                <w:szCs w:val="16"/>
+              </w:rPr>
+            </w:pPr>
+          </w:p>
+        </w:tc>
+        <w:tc>
+          <w:tcPr>
+            <w:tcW w:w="2226" w:type="dxa"/>
+          </w:tcPr>
+          <w:p>
+            <w:pPr>
+              <w:cnfStyle w:val="000000100000" w:firstRow="0" w:lastRow="0" w:firstColumn="0" w:lastColumn="0" w:oddVBand="0" w:evenVBand="0" w:oddHBand="1" w:evenHBand="0" w:firstRowFirstColumn="0" w:firstRowLastColumn="0" w:lastRowFirstColumn="0" w:lastRowLastColumn="0"/>
+              <w:rPr>
+                <w:rFonts w:eastAsia="Times New Roman" w:cs="Times New Roman"/>
+                <w:sz w:val="16"/>
+                <w:szCs w:val="16"/>
+              </w:rPr>
+            </w:pPr>
+          </w:p>
+        </w:tc>
+        <w:tc>
+          <w:tcPr>
+            <w:tcW w:w="2227" w:type="dxa"/>
+          </w:tcPr>
+          <w:p>
+            <w:pPr>
+              <w:cnfStyle w:val="000000100000" w:firstRow="0" w:lastRow="0" w:firstColumn="0" w:lastColumn="0" w:oddVBand="0" w:evenVBand="0" w:oddHBand="1" w:evenHBand="0" w:firstRowFirstColumn="0" w:firstRowLastColumn="0" w:lastRowFirstColumn="0" w:lastRowLastColumn="0"/>
+              <w:rPr>
+                <w:rFonts w:eastAsia="Times New Roman" w:cs="Times New Roman"/>
+                <w:sz w:val="16"/>
+                <w:szCs w:val="16"/>
+              </w:rPr>
+            </w:pPr>
+          </w:p>
+        </w:tc>
+      </w:tr>
+      <w:tr>
+        <w:tc>
+          <w:tcPr>
+            <w:cnfStyle w:val="001000000000" w:firstRow="0" w:lastRow="0" w:firstColumn="1" w:lastColumn="0" w:oddVBand="0" w:evenVBand="0" w:oddHBand="0" w:evenHBand="0" w:firstRowFirstColumn="0" w:firstRowLastColumn="0" w:lastRowFirstColumn="0" w:lastRowLastColumn="0"/>
+            <w:tcW w:w="445" w:type="dxa"/>
+          </w:tcPr>
+          <w:p>
+            <w:pPr>
+              <w:jc w:val="center"/>
+              <w:rPr>
+                <w:rFonts w:eastAsia="Times New Roman" w:cs="Times New Roman"/>
+                <w:sz w:val="16"/>
+                <w:szCs w:val="16"/>
+              </w:rPr>
+            </w:pPr>
+            <w:r>
+              <w:rPr>
+                <w:rFonts w:eastAsia="Times New Roman" w:cs="Times New Roman"/>
+                <w:sz w:val="16"/>
+                <w:szCs w:val="16"/>
+              </w:rPr>
+              <w:t>2</w:t>
+            </w:r>
+          </w:p>
+        </w:tc>
+        <w:tc>
+          <w:tcPr>
+            <w:tcW w:w="2226" w:type="dxa"/>
+          </w:tcPr>
+          <w:p>
+            <w:pPr>
+              <w:cnfStyle w:val="000000000000" w:firstRow="0" w:lastRow="0" w:firstColumn="0" w:lastColumn="0" w:oddVBand="0" w:evenVBand="0" w:oddHBand="0" w:evenHBand="0" w:firstRowFirstColumn="0" w:firstRowLastColumn="0" w:lastRowFirstColumn="0" w:lastRowLastColumn="0"/>
+              <w:rPr>
+                <w:sz w:val="16"/>
+                <w:szCs w:val="16"/>
+              </w:rPr>
+            </w:pPr>
+          </w:p>
+        </w:tc>
+        <w:tc>
+          <w:tcPr>
+            <w:tcW w:w="2226" w:type="dxa"/>
+          </w:tcPr>
+          <w:p>
+            <w:pPr>
+              <w:cnfStyle w:val="000000000000" w:firstRow="0" w:lastRow="0" w:firstColumn="0" w:lastColumn="0" w:oddVBand="0" w:evenVBand="0" w:oddHBand="0" w:evenHBand="0" w:firstRowFirstColumn="0" w:firstRowLastColumn="0" w:lastRowFirstColumn="0" w:lastRowLastColumn="0"/>
+              <w:rPr>
+                <w:sz w:val="16"/>
+                <w:szCs w:val="16"/>
+              </w:rPr>
+            </w:pPr>
+            <w:r>
+              <w:rPr>
+                <w:sz w:val="16"/>
+                <w:szCs w:val="16"/>
+              </w:rPr>
+              <w:t>Develop GUI for web</w:t>
+            </w:r>
+          </w:p>
+          <w:p>
+            <w:pPr>
+              <w:cnfStyle w:val="000000000000" w:firstRow="0" w:lastRow="0" w:firstColumn="0" w:lastColumn="0" w:oddVBand="0" w:evenVBand="0" w:oddHBand="0" w:evenHBand="0" w:firstRowFirstColumn="0" w:firstRowLastColumn="0" w:lastRowFirstColumn="0" w:lastRowLastColumn="0"/>
+              <w:rPr>
+                <w:rFonts w:eastAsia="Times New Roman" w:cs="Times New Roman"/>
+                <w:sz w:val="16"/>
+                <w:szCs w:val="16"/>
+              </w:rPr>
+            </w:pPr>
+          </w:p>
+        </w:tc>
+        <w:tc>
+          <w:tcPr>
+            <w:tcW w:w="2226" w:type="dxa"/>
+          </w:tcPr>
+          <w:p>
+            <w:pPr>
+              <w:cnfStyle w:val="000000000000" w:firstRow="0" w:lastRow="0" w:firstColumn="0" w:lastColumn="0" w:oddVBand="0" w:evenVBand="0" w:oddHBand="0" w:evenHBand="0" w:firstRowFirstColumn="0" w:firstRowLastColumn="0" w:lastRowFirstColumn="0" w:lastRowLastColumn="0"/>
+              <w:rPr>
+                <w:sz w:val="16"/>
+                <w:szCs w:val="16"/>
+              </w:rPr>
+            </w:pPr>
+            <w:r>
+              <w:rPr>
+                <w:sz w:val="16"/>
+                <w:szCs w:val="16"/>
+              </w:rPr>
+              <w:t>Develop GUI for web</w:t>
+            </w:r>
+          </w:p>
+          <w:p>
+            <w:pPr>
+              <w:cnfStyle w:val="000000000000" w:firstRow="0" w:lastRow="0" w:firstColumn="0" w:lastColumn="0" w:oddVBand="0" w:evenVBand="0" w:oddHBand="0" w:evenHBand="0" w:firstRowFirstColumn="0" w:firstRowLastColumn="0" w:lastRowFirstColumn="0" w:lastRowLastColumn="0"/>
+              <w:rPr>
+                <w:rFonts w:eastAsia="Times New Roman" w:cs="Times New Roman"/>
+                <w:sz w:val="16"/>
+                <w:szCs w:val="16"/>
+              </w:rPr>
+            </w:pPr>
+          </w:p>
+        </w:tc>
+        <w:tc>
+          <w:tcPr>
+            <w:tcW w:w="2227" w:type="dxa"/>
+          </w:tcPr>
+          <w:p>
+            <w:pPr>
+              <w:cnfStyle w:val="000000000000" w:firstRow="0" w:lastRow="0" w:firstColumn="0" w:lastColumn="0" w:oddVBand="0" w:evenVBand="0" w:oddHBand="0" w:evenHBand="0" w:firstRowFirstColumn="0" w:firstRowLastColumn="0" w:lastRowFirstColumn="0" w:lastRowLastColumn="0"/>
+              <w:rPr>
+                <w:rFonts w:eastAsia="Times New Roman" w:cs="Times New Roman"/>
+                <w:sz w:val="16"/>
+                <w:szCs w:val="16"/>
+              </w:rPr>
+            </w:pPr>
+            <w:r>
+              <w:rPr>
+                <w:sz w:val="16"/>
+                <w:szCs w:val="16"/>
+              </w:rPr>
+              <w:t>Work on back-end set up for web</w:t>
+            </w:r>
+            <w:r>
+              <w:rPr>
+                <w:sz w:val="16"/>
+                <w:szCs w:val="16"/>
+              </w:rPr>
+              <w:tab/>
+            </w:r>
+          </w:p>
+          <w:p>
+            <w:pPr>
+              <w:cnfStyle w:val="000000000000" w:firstRow="0" w:lastRow="0" w:firstColumn="0" w:lastColumn="0" w:oddVBand="0" w:evenVBand="0" w:oddHBand="0" w:evenHBand="0" w:firstRowFirstColumn="0" w:firstRowLastColumn="0" w:lastRowFirstColumn="0" w:lastRowLastColumn="0"/>
+              <w:rPr>
+                <w:rFonts w:eastAsia="Times New Roman" w:cs="Times New Roman"/>
+                <w:sz w:val="16"/>
+                <w:szCs w:val="16"/>
+              </w:rPr>
+            </w:pPr>
+          </w:p>
+        </w:tc>
+      </w:tr>
+      <w:tr>
+        <w:trPr>
+          <w:cnfStyle w:val="000000100000" w:firstRow="0" w:lastRow="0" w:firstColumn="0" w:lastColumn="0" w:oddVBand="0" w:evenVBand="0" w:oddHBand="1" w:evenHBand="0" w:firstRowFirstColumn="0" w:firstRowLastColumn="0" w:lastRowFirstColumn="0" w:lastRowLastColumn="0"/>
+        </w:trPr>
+        <w:tc>
+          <w:tcPr>
+            <w:cnfStyle w:val="001000000000" w:firstRow="0" w:lastRow="0" w:firstColumn="1" w:lastColumn="0" w:oddVBand="0" w:evenVBand="0" w:oddHBand="0" w:evenHBand="0" w:firstRowFirstColumn="0" w:firstRowLastColumn="0" w:lastRowFirstColumn="0" w:lastRowLastColumn="0"/>
+            <w:tcW w:w="445" w:type="dxa"/>
+          </w:tcPr>
+          <w:p>
+            <w:pPr>
+              <w:jc w:val="center"/>
+              <w:rPr>
+                <w:rFonts w:eastAsia="Times New Roman" w:cs="Times New Roman"/>
+                <w:sz w:val="16"/>
+                <w:szCs w:val="16"/>
+              </w:rPr>
+            </w:pPr>
+            <w:r>
+              <w:rPr>
+                <w:rFonts w:eastAsia="Times New Roman" w:cs="Times New Roman"/>
+                <w:sz w:val="16"/>
+                <w:szCs w:val="16"/>
+              </w:rPr>
+              <w:t>3</w:t>
+            </w:r>
+          </w:p>
+        </w:tc>
+        <w:tc>
+          <w:tcPr>
+            <w:tcW w:w="2226" w:type="dxa"/>
+          </w:tcPr>
+          <w:p>
+            <w:pPr>
+              <w:cnfStyle w:val="000000100000" w:firstRow="0" w:lastRow="0" w:firstColumn="0" w:lastColumn="0" w:oddVBand="0" w:evenVBand="0" w:oddHBand="1" w:evenHBand="0" w:firstRowFirstColumn="0" w:firstRowLastColumn="0" w:lastRowFirstColumn="0" w:lastRowLastColumn="0"/>
+              <w:rPr>
+                <w:rFonts w:eastAsia="Times New Roman" w:cs="Times New Roman"/>
+                <w:sz w:val="16"/>
+                <w:szCs w:val="16"/>
+              </w:rPr>
+            </w:pPr>
+          </w:p>
+        </w:tc>
+        <w:tc>
+          <w:tcPr>
+            <w:tcW w:w="2226" w:type="dxa"/>
+          </w:tcPr>
+          <w:p>
+            <w:pPr>
+              <w:cnfStyle w:val="000000100000" w:firstRow="0" w:lastRow="0" w:firstColumn="0" w:lastColumn="0" w:oddVBand="0" w:evenVBand="0" w:oddHBand="1" w:evenHBand="0" w:firstRowFirstColumn="0" w:firstRowLastColumn="0" w:lastRowFirstColumn="0" w:lastRowLastColumn="0"/>
+              <w:rPr>
+                <w:rFonts w:eastAsia="Times New Roman" w:cs="Times New Roman"/>
+                <w:sz w:val="16"/>
+                <w:szCs w:val="16"/>
+              </w:rPr>
+            </w:pPr>
+            <w:r>
+              <w:rPr>
+                <w:rFonts w:eastAsia="Times New Roman" w:cs="Times New Roman"/>
+                <w:sz w:val="16"/>
+                <w:szCs w:val="16"/>
+              </w:rPr>
+              <w:t>Develop GUI for web</w:t>
+            </w:r>
+          </w:p>
+        </w:tc>
+        <w:tc>
+          <w:tcPr>
+            <w:tcW w:w="2226" w:type="dxa"/>
+          </w:tcPr>
+          <w:p>
+            <w:pPr>
+              <w:cnfStyle w:val="000000100000" w:firstRow="0" w:lastRow="0" w:firstColumn="0" w:lastColumn="0" w:oddVBand="0" w:evenVBand="0" w:oddHBand="1" w:evenHBand="0" w:firstRowFirstColumn="0" w:firstRowLastColumn="0" w:lastRowFirstColumn="0" w:lastRowLastColumn="0"/>
+              <w:rPr>
+                <w:rFonts w:eastAsia="Times New Roman" w:cs="Times New Roman"/>
+                <w:sz w:val="16"/>
+                <w:szCs w:val="16"/>
+              </w:rPr>
+            </w:pPr>
+            <w:r>
+              <w:rPr>
+                <w:sz w:val="16"/>
+                <w:szCs w:val="16"/>
+              </w:rPr>
+              <w:t>Develop GUI for mobile</w:t>
+            </w:r>
+          </w:p>
+          <w:p>
+            <w:pPr>
+              <w:cnfStyle w:val="000000100000" w:firstRow="0" w:lastRow="0" w:firstColumn="0" w:lastColumn="0" w:oddVBand="0" w:evenVBand="0" w:oddHBand="1" w:evenHBand="0" w:firstRowFirstColumn="0" w:firstRowLastColumn="0" w:lastRowFirstColumn="0" w:lastRowLastColumn="0"/>
+              <w:rPr>
+                <w:rFonts w:eastAsia="Times New Roman" w:cs="Times New Roman"/>
+                <w:sz w:val="16"/>
+                <w:szCs w:val="16"/>
+              </w:rPr>
+            </w:pPr>
+          </w:p>
+        </w:tc>
+        <w:tc>
+          <w:tcPr>
+            <w:tcW w:w="2227" w:type="dxa"/>
+          </w:tcPr>
+          <w:p>
+            <w:pPr>
+              <w:cnfStyle w:val="000000100000" w:firstRow="0" w:lastRow="0" w:firstColumn="0" w:lastColumn="0" w:oddVBand="0" w:evenVBand="0" w:oddHBand="1" w:evenHBand="0" w:firstRowFirstColumn="0" w:firstRowLastColumn="0" w:lastRowFirstColumn="0" w:lastRowLastColumn="0"/>
+              <w:rPr>
+                <w:rFonts w:eastAsia="Times New Roman" w:cs="Times New Roman"/>
+                <w:sz w:val="16"/>
+                <w:szCs w:val="16"/>
+              </w:rPr>
+            </w:pPr>
+            <w:r>
+              <w:rPr>
+                <w:sz w:val="16"/>
+                <w:szCs w:val="16"/>
+              </w:rPr>
+              <w:t>Work on back-end set up for mobile</w:t>
+            </w:r>
+          </w:p>
+          <w:p>
+            <w:pPr>
+              <w:cnfStyle w:val="000000100000" w:firstRow="0" w:lastRow="0" w:firstColumn="0" w:lastColumn="0" w:oddVBand="0" w:evenVBand="0" w:oddHBand="1" w:evenHBand="0" w:firstRowFirstColumn="0" w:firstRowLastColumn="0" w:lastRowFirstColumn="0" w:lastRowLastColumn="0"/>
+              <w:rPr>
+                <w:rFonts w:eastAsia="Times New Roman" w:cs="Times New Roman"/>
+                <w:sz w:val="16"/>
+                <w:szCs w:val="16"/>
+              </w:rPr>
+            </w:pPr>
+          </w:p>
+        </w:tc>
+      </w:tr>
+      <w:tr>
+        <w:tc>
+          <w:tcPr>
+            <w:cnfStyle w:val="001000000000" w:firstRow="0" w:lastRow="0" w:firstColumn="1" w:lastColumn="0" w:oddVBand="0" w:evenVBand="0" w:oddHBand="0" w:evenHBand="0" w:firstRowFirstColumn="0" w:firstRowLastColumn="0" w:lastRowFirstColumn="0" w:lastRowLastColumn="0"/>
+            <w:tcW w:w="445" w:type="dxa"/>
+          </w:tcPr>
+          <w:p>
+            <w:pPr>
+              <w:jc w:val="center"/>
+              <w:rPr>
+                <w:rFonts w:eastAsia="Times New Roman" w:cs="Times New Roman"/>
+                <w:sz w:val="16"/>
+                <w:szCs w:val="16"/>
+              </w:rPr>
+            </w:pPr>
+            <w:r>
+              <w:rPr>
+                <w:rFonts w:eastAsia="Times New Roman" w:cs="Times New Roman"/>
+                <w:sz w:val="16"/>
+                <w:szCs w:val="16"/>
+              </w:rPr>
+              <w:t>4</w:t>
+            </w:r>
+          </w:p>
+        </w:tc>
+        <w:tc>
+          <w:tcPr>
+            <w:tcW w:w="2226" w:type="dxa"/>
+          </w:tcPr>
+          <w:p>
+            <w:pPr>
+              <w:cnfStyle w:val="000000000000" w:firstRow="0" w:lastRow="0" w:firstColumn="0" w:lastColumn="0" w:oddVBand="0" w:evenVBand="0" w:oddHBand="0" w:evenHBand="0" w:firstRowFirstColumn="0" w:firstRowLastColumn="0" w:lastRowFirstColumn="0" w:lastRowLastColumn="0"/>
+              <w:rPr>
+                <w:rFonts w:eastAsia="Times New Roman" w:cs="Times New Roman"/>
+                <w:sz w:val="16"/>
+                <w:szCs w:val="16"/>
+              </w:rPr>
+            </w:pPr>
+          </w:p>
+        </w:tc>
+        <w:tc>
+          <w:tcPr>
+            <w:tcW w:w="2226" w:type="dxa"/>
+          </w:tcPr>
+          <w:p>
+            <w:pPr>
+              <w:cnfStyle w:val="000000000000" w:firstRow="0" w:lastRow="0" w:firstColumn="0" w:lastColumn="0" w:oddVBand="0" w:evenVBand="0" w:oddHBand="0" w:evenHBand="0" w:firstRowFirstColumn="0" w:firstRowLastColumn="0" w:lastRowFirstColumn="0" w:lastRowLastColumn="0"/>
+              <w:rPr>
+                <w:rFonts w:eastAsia="Times New Roman" w:cs="Times New Roman"/>
+                <w:sz w:val="16"/>
+                <w:szCs w:val="16"/>
+              </w:rPr>
+            </w:pPr>
+            <w:r>
+              <w:rPr>
+                <w:rFonts w:eastAsia="Times New Roman" w:cs="Times New Roman"/>
+                <w:sz w:val="16"/>
+                <w:szCs w:val="16"/>
+              </w:rPr>
+              <w:t>Help where needed</w:t>
+            </w:r>
+          </w:p>
+        </w:tc>
+        <w:tc>
+          <w:tcPr>
+            <w:tcW w:w="2226" w:type="dxa"/>
+          </w:tcPr>
+          <w:p>
+            <w:pPr>
+              <w:cnfStyle w:val="000000000000" w:firstRow="0" w:lastRow="0" w:firstColumn="0" w:lastColumn="0" w:oddVBand="0" w:evenVBand="0" w:oddHBand="0" w:evenHBand="0" w:firstRowFirstColumn="0" w:firstRowLastColumn="0" w:lastRowFirstColumn="0" w:lastRowLastColumn="0"/>
+              <w:rPr>
+                <w:rFonts w:eastAsia="Times New Roman" w:cs="Times New Roman"/>
+                <w:sz w:val="16"/>
+                <w:szCs w:val="16"/>
+              </w:rPr>
+            </w:pPr>
+            <w:r>
+              <w:rPr>
+                <w:sz w:val="16"/>
+                <w:szCs w:val="16"/>
+              </w:rPr>
+              <w:t>Develop interactive parking map (Scroll and click parking lots)</w:t>
+            </w:r>
+          </w:p>
+          <w:p>
+            <w:pPr>
+              <w:cnfStyle w:val="000000000000" w:firstRow="0" w:lastRow="0" w:firstColumn="0" w:lastColumn="0" w:oddVBand="0" w:evenVBand="0" w:oddHBand="0" w:evenHBand="0" w:firstRowFirstColumn="0" w:firstRowLastColumn="0" w:lastRowFirstColumn="0" w:lastRowLastColumn="0"/>
+              <w:rPr>
+                <w:rFonts w:eastAsia="Times New Roman" w:cs="Times New Roman"/>
+                <w:sz w:val="16"/>
+                <w:szCs w:val="16"/>
+              </w:rPr>
+            </w:pPr>
+          </w:p>
+        </w:tc>
+        <w:tc>
+          <w:tcPr>
+            <w:tcW w:w="2227" w:type="dxa"/>
+          </w:tcPr>
+          <w:p>
+            <w:pPr>
+              <w:cnfStyle w:val="000000000000" w:firstRow="0" w:lastRow="0" w:firstColumn="0" w:lastColumn="0" w:oddVBand="0" w:evenVBand="0" w:oddHBand="0" w:evenHBand="0" w:firstRowFirstColumn="0" w:firstRowLastColumn="0" w:lastRowFirstColumn="0" w:lastRowLastColumn="0"/>
+              <w:rPr>
+                <w:rFonts w:eastAsia="Times New Roman" w:cs="Times New Roman"/>
+                <w:sz w:val="16"/>
+                <w:szCs w:val="16"/>
+              </w:rPr>
+            </w:pPr>
+            <w:r>
+              <w:rPr>
+                <w:sz w:val="16"/>
+                <w:szCs w:val="16"/>
+              </w:rPr>
+              <w:t>Work on back-end code and functionality.</w:t>
+            </w:r>
+          </w:p>
+          <w:p>
+            <w:pPr>
+              <w:cnfStyle w:val="000000000000" w:firstRow="0" w:lastRow="0" w:firstColumn="0" w:lastColumn="0" w:oddVBand="0" w:evenVBand="0" w:oddHBand="0" w:evenHBand="0" w:firstRowFirstColumn="0" w:firstRowLastColumn="0" w:lastRowFirstColumn="0" w:lastRowLastColumn="0"/>
+              <w:rPr>
+                <w:rFonts w:eastAsia="Times New Roman" w:cs="Times New Roman"/>
+                <w:sz w:val="16"/>
+                <w:szCs w:val="16"/>
+              </w:rPr>
+            </w:pPr>
+          </w:p>
+        </w:tc>
+      </w:tr>
+      <w:tr>
+        <w:trPr>
+          <w:cnfStyle w:val="000000100000" w:firstRow="0" w:lastRow="0" w:firstColumn="0" w:lastColumn="0" w:oddVBand="0" w:evenVBand="0" w:oddHBand="1" w:evenHBand="0" w:firstRowFirstColumn="0" w:firstRowLastColumn="0" w:lastRowFirstColumn="0" w:lastRowLastColumn="0"/>
+        </w:trPr>
+        <w:tc>
+          <w:tcPr>
+            <w:cnfStyle w:val="001000000000" w:firstRow="0" w:lastRow="0" w:firstColumn="1" w:lastColumn="0" w:oddVBand="0" w:evenVBand="0" w:oddHBand="0" w:evenHBand="0" w:firstRowFirstColumn="0" w:firstRowLastColumn="0" w:lastRowFirstColumn="0" w:lastRowLastColumn="0"/>
+            <w:tcW w:w="445" w:type="dxa"/>
+          </w:tcPr>
+          <w:p>
+            <w:pPr>
+              <w:jc w:val="center"/>
+              <w:rPr>
+                <w:rFonts w:eastAsia="Times New Roman" w:cs="Times New Roman"/>
+                <w:sz w:val="16"/>
+                <w:szCs w:val="16"/>
+              </w:rPr>
+            </w:pPr>
+            <w:r>
+              <w:rPr>
+                <w:rFonts w:eastAsia="Times New Roman" w:cs="Times New Roman"/>
+                <w:sz w:val="16"/>
+                <w:szCs w:val="16"/>
+              </w:rPr>
+              <w:t>5</w:t>
+            </w:r>
+          </w:p>
+        </w:tc>
+        <w:tc>
+          <w:tcPr>
+            <w:tcW w:w="2226" w:type="dxa"/>
+          </w:tcPr>
+          <w:p>
+            <w:pPr>
+              <w:cnfStyle w:val="000000100000" w:firstRow="0" w:lastRow="0" w:firstColumn="0" w:lastColumn="0" w:oddVBand="0" w:evenVBand="0" w:oddHBand="1" w:evenHBand="0" w:firstRowFirstColumn="0" w:firstRowLastColumn="0" w:lastRowFirstColumn="0" w:lastRowLastColumn="0"/>
+              <w:rPr>
+                <w:rFonts w:eastAsia="Times New Roman" w:cs="Times New Roman"/>
+                <w:sz w:val="16"/>
+                <w:szCs w:val="16"/>
+              </w:rPr>
+            </w:pPr>
+          </w:p>
+        </w:tc>
+        <w:tc>
+          <w:tcPr>
+            <w:tcW w:w="2226" w:type="dxa"/>
+          </w:tcPr>
+          <w:p>
+            <w:pPr>
+              <w:cnfStyle w:val="000000100000" w:firstRow="0" w:lastRow="0" w:firstColumn="0" w:lastColumn="0" w:oddVBand="0" w:evenVBand="0" w:oddHBand="1" w:evenHBand="0" w:firstRowFirstColumn="0" w:firstRowLastColumn="0" w:lastRowFirstColumn="0" w:lastRowLastColumn="0"/>
+              <w:rPr>
+                <w:rFonts w:eastAsia="Times New Roman" w:cs="Times New Roman"/>
+                <w:sz w:val="16"/>
+                <w:szCs w:val="16"/>
+              </w:rPr>
+            </w:pPr>
+            <w:r>
+              <w:rPr>
+                <w:rFonts w:eastAsia="Times New Roman" w:cs="Times New Roman"/>
+                <w:sz w:val="16"/>
+                <w:szCs w:val="16"/>
+              </w:rPr>
+              <w:t>Help where needed</w:t>
+            </w:r>
+          </w:p>
+        </w:tc>
+        <w:tc>
+          <w:tcPr>
+            <w:tcW w:w="2226" w:type="dxa"/>
+          </w:tcPr>
+          <w:p>
+            <w:pPr>
+              <w:cnfStyle w:val="000000100000" w:firstRow="0" w:lastRow="0" w:firstColumn="0" w:lastColumn="0" w:oddVBand="0" w:evenVBand="0" w:oddHBand="1" w:evenHBand="0" w:firstRowFirstColumn="0" w:firstRowLastColumn="0" w:lastRowFirstColumn="0" w:lastRowLastColumn="0"/>
+              <w:rPr>
+                <w:rFonts w:eastAsia="Times New Roman" w:cs="Times New Roman"/>
+                <w:sz w:val="16"/>
+                <w:szCs w:val="16"/>
+              </w:rPr>
+            </w:pPr>
+            <w:r>
+              <w:rPr>
+                <w:sz w:val="16"/>
+                <w:szCs w:val="16"/>
+              </w:rPr>
+              <w:t>Work on front-end code and functionality.</w:t>
+            </w:r>
+          </w:p>
+          <w:p>
+            <w:pPr>
+              <w:cnfStyle w:val="000000100000" w:firstRow="0" w:lastRow="0" w:firstColumn="0" w:lastColumn="0" w:oddVBand="0" w:evenVBand="0" w:oddHBand="1" w:evenHBand="0" w:firstRowFirstColumn="0" w:firstRowLastColumn="0" w:lastRowFirstColumn="0" w:lastRowLastColumn="0"/>
+              <w:rPr>
+                <w:rFonts w:eastAsia="Times New Roman" w:cs="Times New Roman"/>
+                <w:sz w:val="16"/>
+                <w:szCs w:val="16"/>
+              </w:rPr>
+            </w:pPr>
+          </w:p>
+        </w:tc>
+        <w:tc>
+          <w:tcPr>
+            <w:tcW w:w="2227" w:type="dxa"/>
+          </w:tcPr>
+          <w:p>
+            <w:pPr>
+              <w:cnfStyle w:val="000000100000" w:firstRow="0" w:lastRow="0" w:firstColumn="0" w:lastColumn="0" w:oddVBand="0" w:evenVBand="0" w:oddHBand="1" w:evenHBand="0" w:firstRowFirstColumn="0" w:firstRowLastColumn="0" w:lastRowFirstColumn="0" w:lastRowLastColumn="0"/>
+              <w:rPr>
+                <w:rFonts w:eastAsia="Times New Roman" w:cs="Times New Roman"/>
+                <w:sz w:val="16"/>
+                <w:szCs w:val="16"/>
+              </w:rPr>
+            </w:pPr>
+            <w:r>
+              <w:rPr>
+                <w:sz w:val="16"/>
+                <w:szCs w:val="16"/>
+              </w:rPr>
+              <w:t>Work on back-end code and functionality.</w:t>
+            </w:r>
+          </w:p>
+          <w:p>
+            <w:pPr>
+              <w:cnfStyle w:val="000000100000" w:firstRow="0" w:lastRow="0" w:firstColumn="0" w:lastColumn="0" w:oddVBand="0" w:evenVBand="0" w:oddHBand="1" w:evenHBand="0" w:firstRowFirstColumn="0" w:firstRowLastColumn="0" w:lastRowFirstColumn="0" w:lastRowLastColumn="0"/>
+              <w:rPr>
+                <w:rFonts w:eastAsia="Times New Roman" w:cs="Times New Roman"/>
+                <w:sz w:val="16"/>
+                <w:szCs w:val="16"/>
+              </w:rPr>
+            </w:pPr>
+          </w:p>
+        </w:tc>
+      </w:tr>
+      <w:tr>
+        <w:tc>
+          <w:tcPr>
+            <w:cnfStyle w:val="001000000000" w:firstRow="0" w:lastRow="0" w:firstColumn="1" w:lastColumn="0" w:oddVBand="0" w:evenVBand="0" w:oddHBand="0" w:evenHBand="0" w:firstRowFirstColumn="0" w:firstRowLastColumn="0" w:lastRowFirstColumn="0" w:lastRowLastColumn="0"/>
+            <w:tcW w:w="445" w:type="dxa"/>
+          </w:tcPr>
+          <w:p>
+            <w:pPr>
+              <w:jc w:val="center"/>
+              <w:rPr>
+                <w:rFonts w:eastAsia="Times New Roman" w:cs="Times New Roman"/>
+                <w:sz w:val="16"/>
+                <w:szCs w:val="16"/>
+              </w:rPr>
+            </w:pPr>
+            <w:r>
+              <w:rPr>
+                <w:rFonts w:eastAsia="Times New Roman" w:cs="Times New Roman"/>
+                <w:sz w:val="16"/>
+                <w:szCs w:val="16"/>
+              </w:rPr>
+              <w:t>6</w:t>
+            </w:r>
+          </w:p>
+        </w:tc>
+        <w:tc>
+          <w:tcPr>
+            <w:tcW w:w="2226" w:type="dxa"/>
+          </w:tcPr>
+          <w:p>
+            <w:pPr>
+              <w:cnfStyle w:val="000000000000" w:firstRow="0" w:lastRow="0" w:firstColumn="0" w:lastColumn="0" w:oddVBand="0" w:evenVBand="0" w:oddHBand="0" w:evenHBand="0" w:firstRowFirstColumn="0" w:firstRowLastColumn="0" w:lastRowFirstColumn="0" w:lastRowLastColumn="0"/>
+              <w:rPr>
+                <w:rFonts w:ascii="Times New Roman" w:eastAsia="Times New Roman" w:hAnsi="Times New Roman" w:cs="Times New Roman"/>
+                <w:sz w:val="16"/>
+                <w:szCs w:val="16"/>
+              </w:rPr>
+            </w:pPr>
+            <w:r>
+              <w:rPr>
+                <w:sz w:val="16"/>
+                <w:szCs w:val="16"/>
+              </w:rPr>
+              <w:t>Integrate Supa base with parking web application.</w:t>
+            </w:r>
+          </w:p>
+          <w:p>
+            <w:pPr>
+              <w:cnfStyle w:val="000000000000" w:firstRow="0" w:lastRow="0" w:firstColumn="0" w:lastColumn="0" w:oddVBand="0" w:evenVBand="0" w:oddHBand="0" w:evenHBand="0" w:firstRowFirstColumn="0" w:firstRowLastColumn="0" w:lastRowFirstColumn="0" w:lastRowLastColumn="0"/>
+              <w:rPr>
+                <w:rFonts w:eastAsia="Times New Roman" w:cs="Times New Roman"/>
+                <w:sz w:val="16"/>
+                <w:szCs w:val="16"/>
+              </w:rPr>
+            </w:pPr>
+          </w:p>
+        </w:tc>
+        <w:tc>
+          <w:tcPr>
+            <w:tcW w:w="2226" w:type="dxa"/>
+          </w:tcPr>
+          <w:p>
+            <w:pPr>
+              <w:cnfStyle w:val="000000000000" w:firstRow="0" w:lastRow="0" w:firstColumn="0" w:lastColumn="0" w:oddVBand="0" w:evenVBand="0" w:oddHBand="0" w:evenHBand="0" w:firstRowFirstColumn="0" w:firstRowLastColumn="0" w:lastRowFirstColumn="0" w:lastRowLastColumn="0"/>
+              <w:rPr>
+                <w:rFonts w:eastAsia="Times New Roman" w:cs="Times New Roman"/>
+                <w:sz w:val="16"/>
+                <w:szCs w:val="16"/>
+              </w:rPr>
+            </w:pPr>
+          </w:p>
+        </w:tc>
+        <w:tc>
+          <w:tcPr>
+            <w:tcW w:w="2226" w:type="dxa"/>
+          </w:tcPr>
+          <w:p>
+            <w:pPr>
+              <w:cnfStyle w:val="000000000000" w:firstRow="0" w:lastRow="0" w:firstColumn="0" w:lastColumn="0" w:oddVBand="0" w:evenVBand="0" w:oddHBand="0" w:evenHBand="0" w:firstRowFirstColumn="0" w:firstRowLastColumn="0" w:lastRowFirstColumn="0" w:lastRowLastColumn="0"/>
+              <w:rPr>
+                <w:rFonts w:eastAsia="Times New Roman" w:cs="Times New Roman"/>
+                <w:sz w:val="16"/>
+                <w:szCs w:val="16"/>
+              </w:rPr>
+            </w:pPr>
+          </w:p>
+        </w:tc>
+        <w:tc>
+          <w:tcPr>
+            <w:tcW w:w="2227" w:type="dxa"/>
+          </w:tcPr>
+          <w:p>
+            <w:pPr>
+              <w:cnfStyle w:val="000000000000" w:firstRow="0" w:lastRow="0" w:firstColumn="0" w:lastColumn="0" w:oddVBand="0" w:evenVBand="0" w:oddHBand="0" w:evenHBand="0" w:firstRowFirstColumn="0" w:firstRowLastColumn="0" w:lastRowFirstColumn="0" w:lastRowLastColumn="0"/>
+              <w:rPr>
+                <w:rFonts w:eastAsia="Times New Roman" w:cs="Times New Roman"/>
+                <w:sz w:val="16"/>
+                <w:szCs w:val="16"/>
+              </w:rPr>
+            </w:pPr>
+          </w:p>
+        </w:tc>
+      </w:tr>
+      <w:tr>
+        <w:trPr>
+          <w:cnfStyle w:val="000000100000" w:firstRow="0" w:lastRow="0" w:firstColumn="0" w:lastColumn="0" w:oddVBand="0" w:evenVBand="0" w:oddHBand="1" w:evenHBand="0" w:firstRowFirstColumn="0" w:firstRowLastColumn="0" w:lastRowFirstColumn="0" w:lastRowLastColumn="0"/>
+        </w:trPr>
+        <w:tc>
+          <w:tcPr>
+            <w:cnfStyle w:val="001000000000" w:firstRow="0" w:lastRow="0" w:firstColumn="1" w:lastColumn="0" w:oddVBand="0" w:evenVBand="0" w:oddHBand="0" w:evenHBand="0" w:firstRowFirstColumn="0" w:firstRowLastColumn="0" w:lastRowFirstColumn="0" w:lastRowLastColumn="0"/>
+            <w:tcW w:w="445" w:type="dxa"/>
+          </w:tcPr>
+          <w:p>
+            <w:pPr>
+              <w:jc w:val="center"/>
+              <w:rPr>
+                <w:rFonts w:eastAsia="Times New Roman" w:cs="Times New Roman"/>
+                <w:sz w:val="16"/>
+                <w:szCs w:val="16"/>
+              </w:rPr>
+            </w:pPr>
+            <w:r>
+              <w:rPr>
+                <w:rFonts w:eastAsia="Times New Roman" w:cs="Times New Roman"/>
+                <w:sz w:val="16"/>
+                <w:szCs w:val="16"/>
+              </w:rPr>
+              <w:t>7</w:t>
+            </w:r>
+          </w:p>
+        </w:tc>
+        <w:tc>
+          <w:tcPr>
+            <w:tcW w:w="2226" w:type="dxa"/>
+          </w:tcPr>
+          <w:p>
+            <w:pPr>
+              <w:cnfStyle w:val="000000100000" w:firstRow="0" w:lastRow="0" w:firstColumn="0" w:lastColumn="0" w:oddVBand="0" w:evenVBand="0" w:oddHBand="1" w:evenHBand="0" w:firstRowFirstColumn="0" w:firstRowLastColumn="0" w:lastRowFirstColumn="0" w:lastRowLastColumn="0"/>
+              <w:rPr>
+                <w:rFonts w:eastAsia="Times New Roman" w:cs="Times New Roman"/>
+                <w:sz w:val="16"/>
+                <w:szCs w:val="16"/>
+              </w:rPr>
+            </w:pPr>
+            <w:r>
+              <w:rPr>
+                <w:sz w:val="16"/>
+                <w:szCs w:val="16"/>
+              </w:rPr>
+              <w:t>Integrate Supa base with parking web application.</w:t>
+            </w:r>
+          </w:p>
+        </w:tc>
+        <w:tc>
+          <w:tcPr>
+            <w:tcW w:w="2226" w:type="dxa"/>
+          </w:tcPr>
+          <w:p>
+            <w:pPr>
+              <w:cnfStyle w:val="000000100000" w:firstRow="0" w:lastRow="0" w:firstColumn="0" w:lastColumn="0" w:oddVBand="0" w:evenVBand="0" w:oddHBand="1" w:evenHBand="0" w:firstRowFirstColumn="0" w:firstRowLastColumn="0" w:lastRowFirstColumn="0" w:lastRowLastColumn="0"/>
+              <w:rPr>
+                <w:rFonts w:eastAsia="Times New Roman" w:cs="Times New Roman"/>
+                <w:sz w:val="16"/>
+                <w:szCs w:val="16"/>
+              </w:rPr>
+            </w:pPr>
+          </w:p>
+        </w:tc>
+        <w:tc>
+          <w:tcPr>
+            <w:tcW w:w="2226" w:type="dxa"/>
+          </w:tcPr>
+          <w:p>
+            <w:pPr>
+              <w:cnfStyle w:val="000000100000" w:firstRow="0" w:lastRow="0" w:firstColumn="0" w:lastColumn="0" w:oddVBand="0" w:evenVBand="0" w:oddHBand="1" w:evenHBand="0" w:firstRowFirstColumn="0" w:firstRowLastColumn="0" w:lastRowFirstColumn="0" w:lastRowLastColumn="0"/>
+              <w:rPr>
+                <w:rFonts w:eastAsia="Times New Roman" w:cs="Times New Roman"/>
+                <w:sz w:val="16"/>
+                <w:szCs w:val="16"/>
+              </w:rPr>
+            </w:pPr>
+          </w:p>
+        </w:tc>
+        <w:tc>
+          <w:tcPr>
+            <w:tcW w:w="2227" w:type="dxa"/>
+          </w:tcPr>
+          <w:p>
+            <w:pPr>
+              <w:cnfStyle w:val="000000100000" w:firstRow="0" w:lastRow="0" w:firstColumn="0" w:lastColumn="0" w:oddVBand="0" w:evenVBand="0" w:oddHBand="1" w:evenHBand="0" w:firstRowFirstColumn="0" w:firstRowLastColumn="0" w:lastRowFirstColumn="0" w:lastRowLastColumn="0"/>
+              <w:rPr>
+                <w:rFonts w:eastAsia="Times New Roman" w:cs="Times New Roman"/>
+                <w:sz w:val="16"/>
+                <w:szCs w:val="16"/>
+              </w:rPr>
+            </w:pPr>
+          </w:p>
+        </w:tc>
+      </w:tr>
+      <w:tr>
+        <w:tc>
+          <w:tcPr>
+            <w:cnfStyle w:val="001000000000" w:firstRow="0" w:lastRow="0" w:firstColumn="1" w:lastColumn="0" w:oddVBand="0" w:evenVBand="0" w:oddHBand="0" w:evenHBand="0" w:firstRowFirstColumn="0" w:firstRowLastColumn="0" w:lastRowFirstColumn="0" w:lastRowLastColumn="0"/>
+            <w:tcW w:w="445" w:type="dxa"/>
+          </w:tcPr>
+          <w:p>
+            <w:pPr>
+              <w:jc w:val="center"/>
+              <w:rPr>
+                <w:rFonts w:eastAsia="Times New Roman" w:cs="Times New Roman"/>
+                <w:sz w:val="16"/>
+                <w:szCs w:val="16"/>
+              </w:rPr>
+            </w:pPr>
+            <w:r>
+              <w:rPr>
+                <w:rFonts w:eastAsia="Times New Roman" w:cs="Times New Roman"/>
+                <w:sz w:val="16"/>
+                <w:szCs w:val="16"/>
+              </w:rPr>
+              <w:t>8</w:t>
+            </w:r>
+          </w:p>
+        </w:tc>
+        <w:tc>
+          <w:tcPr>
+            <w:tcW w:w="2226" w:type="dxa"/>
+          </w:tcPr>
+          <w:p>
+            <w:pPr>
+              <w:cnfStyle w:val="000000000000" w:firstRow="0" w:lastRow="0" w:firstColumn="0" w:lastColumn="0" w:oddVBand="0" w:evenVBand="0" w:oddHBand="0" w:evenHBand="0" w:firstRowFirstColumn="0" w:firstRowLastColumn="0" w:lastRowFirstColumn="0" w:lastRowLastColumn="0"/>
+              <w:rPr>
+                <w:rFonts w:eastAsia="Times New Roman" w:cs="Times New Roman"/>
+                <w:sz w:val="16"/>
+                <w:szCs w:val="16"/>
+              </w:rPr>
+            </w:pPr>
+            <w:r>
+              <w:rPr>
+                <w:sz w:val="16"/>
+                <w:szCs w:val="16"/>
+              </w:rPr>
+              <w:t>Integrate Supa base with iOS application.</w:t>
+            </w:r>
+          </w:p>
+        </w:tc>
+        <w:tc>
+          <w:tcPr>
+            <w:tcW w:w="2226" w:type="dxa"/>
+          </w:tcPr>
+          <w:p>
+            <w:pPr>
+              <w:cnfStyle w:val="000000000000" w:firstRow="0" w:lastRow="0" w:firstColumn="0" w:lastColumn="0" w:oddVBand="0" w:evenVBand="0" w:oddHBand="0" w:evenHBand="0" w:firstRowFirstColumn="0" w:firstRowLastColumn="0" w:lastRowFirstColumn="0" w:lastRowLastColumn="0"/>
+              <w:rPr>
+                <w:rFonts w:eastAsia="Times New Roman" w:cs="Times New Roman"/>
+                <w:sz w:val="16"/>
+                <w:szCs w:val="16"/>
+              </w:rPr>
+            </w:pPr>
+          </w:p>
+        </w:tc>
+        <w:tc>
+          <w:tcPr>
+            <w:tcW w:w="2226" w:type="dxa"/>
+          </w:tcPr>
+          <w:p>
+            <w:pPr>
+              <w:cnfStyle w:val="000000000000" w:firstRow="0" w:lastRow="0" w:firstColumn="0" w:lastColumn="0" w:oddVBand="0" w:evenVBand="0" w:oddHBand="0" w:evenHBand="0" w:firstRowFirstColumn="0" w:firstRowLastColumn="0" w:lastRowFirstColumn="0" w:lastRowLastColumn="0"/>
+              <w:rPr>
+                <w:rFonts w:eastAsia="Times New Roman" w:cs="Times New Roman"/>
+                <w:sz w:val="16"/>
+                <w:szCs w:val="16"/>
+              </w:rPr>
+            </w:pPr>
+          </w:p>
+        </w:tc>
+        <w:tc>
+          <w:tcPr>
+            <w:tcW w:w="2227" w:type="dxa"/>
+          </w:tcPr>
+          <w:p>
+            <w:pPr>
+              <w:cnfStyle w:val="000000000000" w:firstRow="0" w:lastRow="0" w:firstColumn="0" w:lastColumn="0" w:oddVBand="0" w:evenVBand="0" w:oddHBand="0" w:evenHBand="0" w:firstRowFirstColumn="0" w:firstRowLastColumn="0" w:lastRowFirstColumn="0" w:lastRowLastColumn="0"/>
+              <w:rPr>
+                <w:rFonts w:eastAsia="Times New Roman" w:cs="Times New Roman"/>
+                <w:sz w:val="16"/>
+                <w:szCs w:val="16"/>
+              </w:rPr>
+            </w:pPr>
+          </w:p>
+        </w:tc>
+      </w:tr>
+      <w:tr>
+        <w:trPr>
+          <w:cnfStyle w:val="000000100000" w:firstRow="0" w:lastRow="0" w:firstColumn="0" w:lastColumn="0" w:oddVBand="0" w:evenVBand="0" w:oddHBand="1" w:evenHBand="0" w:firstRowFirstColumn="0" w:firstRowLastColumn="0" w:lastRowFirstColumn="0" w:lastRowLastColumn="0"/>
+        </w:trPr>
+        <w:tc>
+          <w:tcPr>
+            <w:cnfStyle w:val="001000000000" w:firstRow="0" w:lastRow="0" w:firstColumn="1" w:lastColumn="0" w:oddVBand="0" w:evenVBand="0" w:oddHBand="0" w:evenHBand="0" w:firstRowFirstColumn="0" w:firstRowLastColumn="0" w:lastRowFirstColumn="0" w:lastRowLastColumn="0"/>
+            <w:tcW w:w="445" w:type="dxa"/>
+          </w:tcPr>
+          <w:p>
+            <w:pPr>
+              <w:jc w:val="center"/>
+              <w:rPr>
+                <w:rFonts w:eastAsia="Times New Roman" w:cs="Times New Roman"/>
+                <w:sz w:val="16"/>
+                <w:szCs w:val="16"/>
+              </w:rPr>
+            </w:pPr>
+            <w:r>
+              <w:rPr>
+                <w:rFonts w:eastAsia="Times New Roman" w:cs="Times New Roman"/>
+                <w:sz w:val="16"/>
+                <w:szCs w:val="16"/>
+              </w:rPr>
+              <w:t>9</w:t>
+            </w:r>
+          </w:p>
+        </w:tc>
+        <w:tc>
+          <w:tcPr>
+            <w:tcW w:w="2226" w:type="dxa"/>
+          </w:tcPr>
+          <w:p>
+            <w:pPr>
+              <w:cnfStyle w:val="000000100000" w:firstRow="0" w:lastRow="0" w:firstColumn="0" w:lastColumn="0" w:oddVBand="0" w:evenVBand="0" w:oddHBand="1" w:evenHBand="0" w:firstRowFirstColumn="0" w:firstRowLastColumn="0" w:lastRowFirstColumn="0" w:lastRowLastColumn="0"/>
+              <w:rPr>
+                <w:rFonts w:eastAsia="Times New Roman" w:cs="Times New Roman"/>
+                <w:sz w:val="16"/>
+                <w:szCs w:val="16"/>
+              </w:rPr>
+            </w:pPr>
+            <w:r>
+              <w:rPr>
+                <w:sz w:val="16"/>
+                <w:szCs w:val="16"/>
+              </w:rPr>
+              <w:t>Integrate Supa base with iOS application.</w:t>
+            </w:r>
+          </w:p>
+        </w:tc>
+        <w:tc>
+          <w:tcPr>
+            <w:tcW w:w="2226" w:type="dxa"/>
+          </w:tcPr>
+          <w:p>
+            <w:pPr>
+              <w:cnfStyle w:val="000000100000" w:firstRow="0" w:lastRow="0" w:firstColumn="0" w:lastColumn="0" w:oddVBand="0" w:evenVBand="0" w:oddHBand="1" w:evenHBand="0" w:firstRowFirstColumn="0" w:firstRowLastColumn="0" w:lastRowFirstColumn="0" w:lastRowLastColumn="0"/>
+              <w:rPr>
+                <w:rFonts w:eastAsia="Times New Roman" w:cs="Times New Roman"/>
+                <w:sz w:val="16"/>
+                <w:szCs w:val="16"/>
+              </w:rPr>
+            </w:pPr>
+          </w:p>
+        </w:tc>
+        <w:tc>
+          <w:tcPr>
+            <w:tcW w:w="2226" w:type="dxa"/>
+          </w:tcPr>
+          <w:p>
+            <w:pPr>
+              <w:cnfStyle w:val="000000100000" w:firstRow="0" w:lastRow="0" w:firstColumn="0" w:lastColumn="0" w:oddVBand="0" w:evenVBand="0" w:oddHBand="1" w:evenHBand="0" w:firstRowFirstColumn="0" w:firstRowLastColumn="0" w:lastRowFirstColumn="0" w:lastRowLastColumn="0"/>
+              <w:rPr>
+                <w:rFonts w:eastAsia="Times New Roman" w:cs="Times New Roman"/>
+                <w:sz w:val="16"/>
+                <w:szCs w:val="16"/>
+              </w:rPr>
+            </w:pPr>
+          </w:p>
+        </w:tc>
+        <w:tc>
+          <w:tcPr>
+            <w:tcW w:w="2227" w:type="dxa"/>
+          </w:tcPr>
+          <w:p>
+            <w:pPr>
+              <w:cnfStyle w:val="000000100000" w:firstRow="0" w:lastRow="0" w:firstColumn="0" w:lastColumn="0" w:oddVBand="0" w:evenVBand="0" w:oddHBand="1" w:evenHBand="0" w:firstRowFirstColumn="0" w:firstRowLastColumn="0" w:lastRowFirstColumn="0" w:lastRowLastColumn="0"/>
+              <w:rPr>
+                <w:rFonts w:eastAsia="Times New Roman" w:cs="Times New Roman"/>
+                <w:sz w:val="16"/>
+                <w:szCs w:val="16"/>
+              </w:rPr>
+            </w:pPr>
+          </w:p>
+        </w:tc>
+      </w:tr>
+      <w:tr>
+        <w:tc>
+          <w:tcPr>
+            <w:cnfStyle w:val="001000000000" w:firstRow="0" w:lastRow="0" w:firstColumn="1" w:lastColumn="0" w:oddVBand="0" w:evenVBand="0" w:oddHBand="0" w:evenHBand="0" w:firstRowFirstColumn="0" w:firstRowLastColumn="0" w:lastRowFirstColumn="0" w:lastRowLastColumn="0"/>
+            <w:tcW w:w="445" w:type="dxa"/>
+          </w:tcPr>
+          <w:p>
+            <w:pPr>
+              <w:jc w:val="center"/>
+              <w:rPr>
+                <w:rFonts w:eastAsia="Times New Roman" w:cs="Times New Roman"/>
+                <w:sz w:val="16"/>
+                <w:szCs w:val="16"/>
+              </w:rPr>
+            </w:pPr>
+            <w:r>
+              <w:rPr>
+                <w:rFonts w:eastAsia="Times New Roman" w:cs="Times New Roman"/>
+                <w:sz w:val="16"/>
+                <w:szCs w:val="16"/>
+              </w:rPr>
+              <w:t>10</w:t>
+            </w:r>
+          </w:p>
+        </w:tc>
+        <w:tc>
+          <w:tcPr>
+            <w:tcW w:w="2226" w:type="dxa"/>
+          </w:tcPr>
+          <w:p>
+            <w:pPr>
+              <w:cnfStyle w:val="000000000000" w:firstRow="0" w:lastRow="0" w:firstColumn="0" w:lastColumn="0" w:oddVBand="0" w:evenVBand="0" w:oddHBand="0" w:evenHBand="0" w:firstRowFirstColumn="0" w:firstRowLastColumn="0" w:lastRowFirstColumn="0" w:lastRowLastColumn="0"/>
+              <w:rPr>
+                <w:rFonts w:eastAsia="Times New Roman" w:cs="Times New Roman"/>
+                <w:sz w:val="16"/>
+                <w:szCs w:val="16"/>
+              </w:rPr>
+            </w:pPr>
+          </w:p>
+        </w:tc>
+        <w:tc>
+          <w:tcPr>
+            <w:tcW w:w="2226" w:type="dxa"/>
+          </w:tcPr>
+          <w:p>
+            <w:pPr>
+              <w:cnfStyle w:val="000000000000" w:firstRow="0" w:lastRow="0" w:firstColumn="0" w:lastColumn="0" w:oddVBand="0" w:evenVBand="0" w:oddHBand="0" w:evenHBand="0" w:firstRowFirstColumn="0" w:firstRowLastColumn="0" w:lastRowFirstColumn="0" w:lastRowLastColumn="0"/>
+              <w:rPr>
+                <w:rFonts w:eastAsia="Times New Roman" w:cs="Times New Roman"/>
+                <w:sz w:val="16"/>
+                <w:szCs w:val="16"/>
+              </w:rPr>
+            </w:pPr>
+            <w:r>
+              <w:rPr>
+                <w:rFonts w:eastAsia="Times New Roman" w:cs="Times New Roman"/>
+                <w:sz w:val="16"/>
+                <w:szCs w:val="16"/>
+              </w:rPr>
+              <w:t>Help where needed</w:t>
+            </w:r>
+          </w:p>
+        </w:tc>
+        <w:tc>
+          <w:tcPr>
+            <w:tcW w:w="2226" w:type="dxa"/>
+          </w:tcPr>
+          <w:p>
+            <w:pPr>
+              <w:cnfStyle w:val="000000000000" w:firstRow="0" w:lastRow="0" w:firstColumn="0" w:lastColumn="0" w:oddVBand="0" w:evenVBand="0" w:oddHBand="0" w:evenHBand="0" w:firstRowFirstColumn="0" w:firstRowLastColumn="0" w:lastRowFirstColumn="0" w:lastRowLastColumn="0"/>
+              <w:rPr>
+                <w:rFonts w:eastAsia="Times New Roman" w:cs="Times New Roman"/>
+                <w:sz w:val="16"/>
+                <w:szCs w:val="16"/>
+              </w:rPr>
+            </w:pPr>
+            <w:r>
+              <w:rPr>
+                <w:sz w:val="16"/>
+                <w:szCs w:val="16"/>
+              </w:rPr>
+              <w:t>Integrate parallel parking spots in application if applicable.</w:t>
+            </w:r>
+          </w:p>
+        </w:tc>
+        <w:tc>
+          <w:tcPr>
+            <w:tcW w:w="2227" w:type="dxa"/>
+          </w:tcPr>
+          <w:p>
+            <w:pPr>
+              <w:cnfStyle w:val="000000000000" w:firstRow="0" w:lastRow="0" w:firstColumn="0" w:lastColumn="0" w:oddVBand="0" w:evenVBand="0" w:oddHBand="0" w:evenHBand="0" w:firstRowFirstColumn="0" w:firstRowLastColumn="0" w:lastRowFirstColumn="0" w:lastRowLastColumn="0"/>
+              <w:rPr>
+                <w:rFonts w:eastAsia="Times New Roman" w:cs="Times New Roman"/>
+                <w:sz w:val="16"/>
+                <w:szCs w:val="16"/>
+              </w:rPr>
+            </w:pPr>
+            <w:r>
+              <w:rPr>
+                <w:sz w:val="16"/>
+                <w:szCs w:val="16"/>
+              </w:rPr>
+              <w:t xml:space="preserve">Work on any deficiencies in the code. </w:t>
+            </w:r>
+          </w:p>
+          <w:p>
+            <w:pPr>
+              <w:cnfStyle w:val="000000000000" w:firstRow="0" w:lastRow="0" w:firstColumn="0" w:lastColumn="0" w:oddVBand="0" w:evenVBand="0" w:oddHBand="0" w:evenHBand="0" w:firstRowFirstColumn="0" w:firstRowLastColumn="0" w:lastRowFirstColumn="0" w:lastRowLastColumn="0"/>
+              <w:rPr>
+                <w:rFonts w:eastAsia="Times New Roman" w:cs="Times New Roman"/>
+                <w:sz w:val="16"/>
+                <w:szCs w:val="16"/>
+              </w:rPr>
+            </w:pPr>
+          </w:p>
+        </w:tc>
+      </w:tr>
+      <w:tr>
+        <w:trPr>
+          <w:cnfStyle w:val="000000100000" w:firstRow="0" w:lastRow="0" w:firstColumn="0" w:lastColumn="0" w:oddVBand="0" w:evenVBand="0" w:oddHBand="1" w:evenHBand="0" w:firstRowFirstColumn="0" w:firstRowLastColumn="0" w:lastRowFirstColumn="0" w:lastRowLastColumn="0"/>
+        </w:trPr>
+        <w:tc>
+          <w:tcPr>
+            <w:cnfStyle w:val="001000000000" w:firstRow="0" w:lastRow="0" w:firstColumn="1" w:lastColumn="0" w:oddVBand="0" w:evenVBand="0" w:oddHBand="0" w:evenHBand="0" w:firstRowFirstColumn="0" w:firstRowLastColumn="0" w:lastRowFirstColumn="0" w:lastRowLastColumn="0"/>
+            <w:tcW w:w="445" w:type="dxa"/>
+          </w:tcPr>
+          <w:p>
+            <w:pPr>
+              <w:jc w:val="center"/>
+              <w:rPr>
+                <w:rFonts w:eastAsia="Times New Roman" w:cs="Times New Roman"/>
+                <w:sz w:val="16"/>
+                <w:szCs w:val="16"/>
+              </w:rPr>
+            </w:pPr>
+            <w:r>
+              <w:rPr>
+                <w:rFonts w:eastAsia="Times New Roman" w:cs="Times New Roman"/>
+                <w:sz w:val="16"/>
+                <w:szCs w:val="16"/>
+              </w:rPr>
+              <w:t>11</w:t>
+            </w:r>
+          </w:p>
+        </w:tc>
+        <w:tc>
+          <w:tcPr>
+            <w:tcW w:w="2226" w:type="dxa"/>
+          </w:tcPr>
+          <w:p>
+            <w:pPr>
+              <w:cnfStyle w:val="000000100000" w:firstRow="0" w:lastRow="0" w:firstColumn="0" w:lastColumn="0" w:oddVBand="0" w:evenVBand="0" w:oddHBand="1" w:evenHBand="0" w:firstRowFirstColumn="0" w:firstRowLastColumn="0" w:lastRowFirstColumn="0" w:lastRowLastColumn="0"/>
+              <w:rPr>
+                <w:rFonts w:eastAsia="Times New Roman" w:cs="Times New Roman"/>
+                <w:sz w:val="16"/>
+                <w:szCs w:val="16"/>
+              </w:rPr>
+            </w:pPr>
+            <w:r>
+              <w:rPr>
+                <w:sz w:val="16"/>
+                <w:szCs w:val="16"/>
+              </w:rPr>
+              <w:t>Bug Testing and Refactoring on all software</w:t>
+            </w:r>
+          </w:p>
+        </w:tc>
+        <w:tc>
+          <w:tcPr>
+            <w:tcW w:w="2226" w:type="dxa"/>
+          </w:tcPr>
+          <w:p>
+            <w:pPr>
+              <w:cnfStyle w:val="000000100000" w:firstRow="0" w:lastRow="0" w:firstColumn="0" w:lastColumn="0" w:oddVBand="0" w:evenVBand="0" w:oddHBand="1" w:evenHBand="0" w:firstRowFirstColumn="0" w:firstRowLastColumn="0" w:lastRowFirstColumn="0" w:lastRowLastColumn="0"/>
+              <w:rPr>
+                <w:rFonts w:eastAsia="Times New Roman" w:cs="Times New Roman"/>
+                <w:sz w:val="16"/>
+                <w:szCs w:val="16"/>
+              </w:rPr>
+            </w:pPr>
+          </w:p>
+        </w:tc>
+        <w:tc>
+          <w:tcPr>
+            <w:tcW w:w="2226" w:type="dxa"/>
+          </w:tcPr>
+          <w:p>
+            <w:pPr>
+              <w:cnfStyle w:val="000000100000" w:firstRow="0" w:lastRow="0" w:firstColumn="0" w:lastColumn="0" w:oddVBand="0" w:evenVBand="0" w:oddHBand="1" w:evenHBand="0" w:firstRowFirstColumn="0" w:firstRowLastColumn="0" w:lastRowFirstColumn="0" w:lastRowLastColumn="0"/>
+              <w:rPr>
+                <w:rFonts w:eastAsia="Times New Roman" w:cs="Times New Roman"/>
+                <w:sz w:val="16"/>
+                <w:szCs w:val="16"/>
+              </w:rPr>
+            </w:pPr>
+          </w:p>
+        </w:tc>
+        <w:tc>
+          <w:tcPr>
+            <w:tcW w:w="2227" w:type="dxa"/>
+          </w:tcPr>
+          <w:p>
+            <w:pPr>
+              <w:cnfStyle w:val="000000100000" w:firstRow="0" w:lastRow="0" w:firstColumn="0" w:lastColumn="0" w:oddVBand="0" w:evenVBand="0" w:oddHBand="1" w:evenHBand="0" w:firstRowFirstColumn="0" w:firstRowLastColumn="0" w:lastRowFirstColumn="0" w:lastRowLastColumn="0"/>
+              <w:rPr>
+                <w:rFonts w:eastAsia="Times New Roman" w:cs="Times New Roman"/>
+                <w:sz w:val="16"/>
+                <w:szCs w:val="16"/>
+              </w:rPr>
+            </w:pPr>
+          </w:p>
+        </w:tc>
+      </w:tr>
+      <w:tr>
+        <w:tc>
+          <w:tcPr>
+            <w:cnfStyle w:val="001000000000" w:firstRow="0" w:lastRow="0" w:firstColumn="1" w:lastColumn="0" w:oddVBand="0" w:evenVBand="0" w:oddHBand="0" w:evenHBand="0" w:firstRowFirstColumn="0" w:firstRowLastColumn="0" w:lastRowFirstColumn="0" w:lastRowLastColumn="0"/>
+            <w:tcW w:w="445" w:type="dxa"/>
+          </w:tcPr>
+          <w:p>
+            <w:pPr>
+              <w:jc w:val="center"/>
+              <w:rPr>
+                <w:rFonts w:eastAsia="Times New Roman" w:cs="Times New Roman"/>
+                <w:sz w:val="16"/>
+                <w:szCs w:val="16"/>
+              </w:rPr>
+            </w:pPr>
+            <w:r>
+              <w:rPr>
+                <w:rFonts w:eastAsia="Times New Roman" w:cs="Times New Roman"/>
+                <w:sz w:val="16"/>
+                <w:szCs w:val="16"/>
+              </w:rPr>
+              <w:t>12</w:t>
+            </w:r>
+          </w:p>
+        </w:tc>
+        <w:tc>
+          <w:tcPr>
+            <w:tcW w:w="2226" w:type="dxa"/>
+          </w:tcPr>
+          <w:p>
+            <w:pPr>
+              <w:cnfStyle w:val="000000000000" w:firstRow="0" w:lastRow="0" w:firstColumn="0" w:lastColumn="0" w:oddVBand="0" w:evenVBand="0" w:oddHBand="0" w:evenHBand="0" w:firstRowFirstColumn="0" w:firstRowLastColumn="0" w:lastRowFirstColumn="0" w:lastRowLastColumn="0"/>
+              <w:rPr>
+                <w:rFonts w:eastAsia="Times New Roman" w:cs="Times New Roman"/>
+                <w:sz w:val="16"/>
+                <w:szCs w:val="16"/>
+              </w:rPr>
+            </w:pPr>
+            <w:r>
+              <w:rPr>
+                <w:sz w:val="16"/>
+                <w:szCs w:val="16"/>
+              </w:rPr>
+              <w:t>Bug Testing and Refactoring on all software</w:t>
+            </w:r>
+          </w:p>
+        </w:tc>
+        <w:tc>
+          <w:tcPr>
+            <w:tcW w:w="2226" w:type="dxa"/>
+          </w:tcPr>
+          <w:p>
+            <w:pPr>
+              <w:cnfStyle w:val="000000000000" w:firstRow="0" w:lastRow="0" w:firstColumn="0" w:lastColumn="0" w:oddVBand="0" w:evenVBand="0" w:oddHBand="0" w:evenHBand="0" w:firstRowFirstColumn="0" w:firstRowLastColumn="0" w:lastRowFirstColumn="0" w:lastRowLastColumn="0"/>
+              <w:rPr>
+                <w:rFonts w:eastAsia="Times New Roman" w:cs="Times New Roman"/>
+                <w:sz w:val="16"/>
+                <w:szCs w:val="16"/>
+              </w:rPr>
+            </w:pPr>
+          </w:p>
+        </w:tc>
+        <w:tc>
+          <w:tcPr>
+            <w:tcW w:w="2226" w:type="dxa"/>
+          </w:tcPr>
+          <w:p>
+            <w:pPr>
+              <w:cnfStyle w:val="000000000000" w:firstRow="0" w:lastRow="0" w:firstColumn="0" w:lastColumn="0" w:oddVBand="0" w:evenVBand="0" w:oddHBand="0" w:evenHBand="0" w:firstRowFirstColumn="0" w:firstRowLastColumn="0" w:lastRowFirstColumn="0" w:lastRowLastColumn="0"/>
+              <w:rPr>
+                <w:rFonts w:eastAsia="Times New Roman" w:cs="Times New Roman"/>
+                <w:sz w:val="16"/>
+                <w:szCs w:val="16"/>
+              </w:rPr>
+            </w:pPr>
+          </w:p>
+        </w:tc>
+        <w:tc>
+          <w:tcPr>
+            <w:tcW w:w="2227" w:type="dxa"/>
+          </w:tcPr>
+          <w:p>
+            <w:pPr>
+              <w:cnfStyle w:val="000000000000" w:firstRow="0" w:lastRow="0" w:firstColumn="0" w:lastColumn="0" w:oddVBand="0" w:evenVBand="0" w:oddHBand="0" w:evenHBand="0" w:firstRowFirstColumn="0" w:firstRowLastColumn="0" w:lastRowFirstColumn="0" w:lastRowLastColumn="0"/>
+              <w:rPr>
+                <w:rFonts w:eastAsia="Times New Roman" w:cs="Times New Roman"/>
+                <w:sz w:val="16"/>
+                <w:szCs w:val="16"/>
+              </w:rPr>
+            </w:pPr>
+          </w:p>
+        </w:tc>
+      </w:tr>
+    </w:tbl>
+    <w:p>
+      <w:pPr>
+        <w:rPr>
+          <w:rFonts w:ascii="Times New Roman" w:eastAsia="Times New Roman" w:hAnsi="Times New Roman" w:cs="Times New Roman"/>
+          <w:sz w:val="22"/>
+          <w:szCs w:val="22"/>
+        </w:rPr>
+      </w:pPr>
+    </w:p>
+    <w:p>
+      <w:pPr>
+        <w:spacing w:after="180" w:line="480" w:lineRule="auto"/>
+        <w:rPr>
+          <w:rFonts w:ascii="Times New Roman" w:eastAsia="Times New Roman" w:hAnsi="Times New Roman" w:cs="Times New Roman"/>
+          <w:color w:val="0E2841" w:themeColor="text2"/>
+          <w:sz w:val="22"/>
+          <w:szCs w:val="22"/>
+        </w:rPr>
+      </w:pPr>
+    </w:p>
+    <w:p>
+      <w:pPr>
+        <w:spacing w:line="480" w:lineRule="auto"/>
+        <w:rPr>
+          <w:rFonts w:ascii="Times New Roman" w:eastAsia="Times New Roman" w:hAnsi="Times New Roman" w:cs="Times New Roman"/>
+          <w:sz w:val="22"/>
+          <w:szCs w:val="22"/>
+        </w:rPr>
+      </w:pPr>
+    </w:p>
+    <w:p/>
     <w:sectPr>
       <w:pgSz w:w="12240" w:h="15840"/>
       <w:pgMar w:top="1440" w:right="1440" w:bottom="1440" w:left="1440" w:header="720" w:footer="720" w:gutter="0"/>
@@ -15,6 +3285,219 @@
     </w:sectPr>
   </w:body>
 </w:document>
+</file>
+
+<file path=word/comments.xml><?xml version="1.0" encoding="utf-8"?>
+<w:comments xmlns:wpc="http://schemas.microsoft.com/office/word/2010/wordprocessingCanvas" xmlns:cx="http://schemas.microsoft.com/office/drawing/2014/chartex" xmlns:cx1="http://schemas.microsoft.com/office/drawing/2015/9/8/chartex" xmlns:cx2="http://schemas.microsoft.com/office/drawing/2015/10/21/chartex" xmlns:cx3="http://schemas.microsoft.com/office/drawing/2016/5/9/chartex" xmlns:cx4="http://schemas.microsoft.com/office/drawing/2016/5/10/chartex" xmlns:cx5="http://schemas.microsoft.com/office/drawing/2016/5/11/chartex" xmlns:cx6="http://schemas.microsoft.com/office/drawing/2016/5/12/chartex" xmlns:cx7="http://schemas.microsoft.com/office/drawing/2016/5/13/chartex" xmlns:cx8="http://schemas.microsoft.com/office/drawing/2016/5/14/chartex" xmlns:mc="http://schemas.openxmlformats.org/markup-compatibility/2006" xmlns:aink="http://schemas.microsoft.com/office/drawing/2016/ink" xmlns:am3d="http://schemas.microsoft.com/office/drawing/2017/model3d" xmlns:o="urn:schemas-microsoft-com:office:office" xmlns:oel="http://schemas.microsoft.com/office/2019/extlst" xmlns:r="http://schemas.openxmlformats.org/officeDocument/2006/relationships" xmlns:m="http://schemas.openxmlformats.org/officeDocument/2006/math" xmlns:v="urn:schemas-microsoft-com:vml" xmlns:wp14="http://schemas.microsoft.com/office/word/2010/wordprocessingDrawing" xmlns:wp="http://schemas.openxmlformats.org/drawingml/2006/wordprocessingDrawing" xmlns:w10="urn:schemas-microsoft-com:office:word" xmlns:w="http://schemas.openxmlformats.org/wordprocessingml/2006/main" xmlns:w14="http://schemas.microsoft.com/office/word/2010/wordml" xmlns:w15="http://schemas.microsoft.com/office/word/2012/wordml" xmlns:w16cex="http://schemas.microsoft.com/office/word/2018/wordml/cex" xmlns:w16cid="http://schemas.microsoft.com/office/word/2016/wordml/cid" xmlns:w16="http://schemas.microsoft.com/office/word/2018/wordml" xmlns:w16du="http://schemas.microsoft.com/office/word/2023/wordml/word16du" xmlns:w16sdtdh="http://schemas.microsoft.com/office/word/2020/wordml/sdtdatahash" xmlns:w16sdtfl="http://schemas.microsoft.com/office/word/2024/wordml/sdtformatlock" xmlns:w16se="http://schemas.microsoft.com/office/word/2015/wordml/symex" xmlns:wpg="http://schemas.microsoft.com/office/word/2010/wordprocessingGroup" xmlns:wpi="http://schemas.microsoft.com/office/word/2010/wordprocessingInk" xmlns:wne="http://schemas.microsoft.com/office/word/2006/wordml" xmlns:wps="http://schemas.microsoft.com/office/word/2010/wordprocessingShape" mc:Ignorable="w14 w15 w16se w16cid w16 w16cex w16sdtdh w16sdtfl w16du wp14">
+  <w:comment w:id="0" w:author="Wheeler, Jnaria L." w:date="2025-01-28T08:14:00Z" w:initials="WJ">
+    <w:p>
+      <w:r>
+        <w:annotationRef/>
+      </w:r>
+      <w:r>
+        <w:t>?</w:t>
+      </w:r>
+    </w:p>
+  </w:comment>
+  <w:comment w:id="1" w:author="Dial, Connor H." w:date="2025-01-28T08:58:00Z" w:initials="DC">
+    <w:p>
+      <w:pPr>
+        <w:pStyle w:val="CommentText"/>
+      </w:pPr>
+      <w:r>
+        <w:rPr>
+          <w:rStyle w:val="CommentReference"/>
+        </w:rPr>
+        <w:annotationRef/>
+      </w:r>
+      <w:r>
+        <w:t xml:space="preserve">Made it more specific </w:t>
+      </w:r>
+    </w:p>
+    <w:p>
+      <w:pPr>
+        <w:pStyle w:val="CommentText"/>
+      </w:pPr>
+    </w:p>
+  </w:comment>
+</w:comments>
+</file>
+
+<file path=word/commentsExtended.xml><?xml version="1.0" encoding="utf-8"?>
+<w15:commentsEx xmlns:wpc="http://schemas.microsoft.com/office/word/2010/wordprocessingCanvas" xmlns:cx="http://schemas.microsoft.com/office/drawing/2014/chartex" xmlns:cx1="http://schemas.microsoft.com/office/drawing/2015/9/8/chartex" xmlns:cx2="http://schemas.microsoft.com/office/drawing/2015/10/21/chartex" xmlns:cx3="http://schemas.microsoft.com/office/drawing/2016/5/9/chartex" xmlns:cx4="http://schemas.microsoft.com/office/drawing/2016/5/10/chartex" xmlns:cx5="http://schemas.microsoft.com/office/drawing/2016/5/11/chartex" xmlns:cx6="http://schemas.microsoft.com/office/drawing/2016/5/12/chartex" xmlns:cx7="http://schemas.microsoft.com/office/drawing/2016/5/13/chartex" xmlns:cx8="http://schemas.microsoft.com/office/drawing/2016/5/14/chartex" xmlns:mc="http://schemas.openxmlformats.org/markup-compatibility/2006" xmlns:aink="http://schemas.microsoft.com/office/drawing/2016/ink" xmlns:am3d="http://schemas.microsoft.com/office/drawing/2017/model3d" xmlns:o="urn:schemas-microsoft-com:office:office" xmlns:oel="http://schemas.microsoft.com/office/2019/extlst" xmlns:r="http://schemas.openxmlformats.org/officeDocument/2006/relationships" xmlns:m="http://schemas.openxmlformats.org/officeDocument/2006/math" xmlns:v="urn:schemas-microsoft-com:vml" xmlns:wp14="http://schemas.microsoft.com/office/word/2010/wordprocessingDrawing" xmlns:wp="http://schemas.openxmlformats.org/drawingml/2006/wordprocessingDrawing" xmlns:w10="urn:schemas-microsoft-com:office:word" xmlns:w="http://schemas.openxmlformats.org/wordprocessingml/2006/main" xmlns:w14="http://schemas.microsoft.com/office/word/2010/wordml" xmlns:w15="http://schemas.microsoft.com/office/word/2012/wordml" xmlns:w16cex="http://schemas.microsoft.com/office/word/2018/wordml/cex" xmlns:w16cid="http://schemas.microsoft.com/office/word/2016/wordml/cid" xmlns:w16="http://schemas.microsoft.com/office/word/2018/wordml" xmlns:w16du="http://schemas.microsoft.com/office/word/2023/wordml/word16du" xmlns:w16sdtdh="http://schemas.microsoft.com/office/word/2020/wordml/sdtdatahash" xmlns:w16sdtfl="http://schemas.microsoft.com/office/word/2024/wordml/sdtformatlock" xmlns:w16se="http://schemas.microsoft.com/office/word/2015/wordml/symex" xmlns:wpg="http://schemas.microsoft.com/office/word/2010/wordprocessingGroup" xmlns:wpi="http://schemas.microsoft.com/office/word/2010/wordprocessingInk" xmlns:wne="http://schemas.microsoft.com/office/word/2006/wordml" xmlns:wps="http://schemas.microsoft.com/office/word/2010/wordprocessingShape" mc:Ignorable="w14 w15 w16se w16cid w16 w16cex w16sdtdh w16sdtfl w16du wp14">
+  <w15:commentEx w15:paraId="0A91BE7A" w15:done="0"/>
+  <w15:commentEx w15:paraId="382EAC17" w15:paraIdParent="0A91BE7A" w15:done="0"/>
+</w15:commentsEx>
+</file>
+
+<file path=word/commentsExtensible.xml><?xml version="1.0" encoding="utf-8"?>
+<w16cex:commentsExtensible xmlns:wpc="http://schemas.microsoft.com/office/word/2010/wordprocessingCanvas" xmlns:cx="http://schemas.microsoft.com/office/drawing/2014/chartex" xmlns:cx1="http://schemas.microsoft.com/office/drawing/2015/9/8/chartex" xmlns:cx2="http://schemas.microsoft.com/office/drawing/2015/10/21/chartex" xmlns:cx3="http://schemas.microsoft.com/office/drawing/2016/5/9/chartex" xmlns:cx4="http://schemas.microsoft.com/office/drawing/2016/5/10/chartex" xmlns:cx5="http://schemas.microsoft.com/office/drawing/2016/5/11/chartex" xmlns:cx6="http://schemas.microsoft.com/office/drawing/2016/5/12/chartex" xmlns:cx7="http://schemas.microsoft.com/office/drawing/2016/5/13/chartex" xmlns:cx8="http://schemas.microsoft.com/office/drawing/2016/5/14/chartex" xmlns:cr="http://schemas.microsoft.com/office/comments/2020/reactions" xmlns:mc="http://schemas.openxmlformats.org/markup-compatibility/2006" xmlns:aink="http://schemas.microsoft.com/office/drawing/2016/ink" xmlns:am3d="http://schemas.microsoft.com/office/drawing/2017/model3d" xmlns:o="urn:schemas-microsoft-com:office:office" xmlns:oel="http://schemas.microsoft.com/office/2019/extlst" xmlns:r="http://schemas.openxmlformats.org/officeDocument/2006/relationships" xmlns:m="http://schemas.openxmlformats.org/officeDocument/2006/math" xmlns:v="urn:schemas-microsoft-com:vml" xmlns:wp14="http://schemas.microsoft.com/office/word/2010/wordprocessingDrawing" xmlns:wp="http://schemas.openxmlformats.org/drawingml/2006/wordprocessingDrawing" xmlns:w10="urn:schemas-microsoft-com:office:word" xmlns:w="http://schemas.openxmlformats.org/wordprocessingml/2006/main" xmlns:w14="http://schemas.microsoft.com/office/word/2010/wordml" xmlns:w15="http://schemas.microsoft.com/office/word/2012/wordml" xmlns:w16cex="http://schemas.microsoft.com/office/word/2018/wordml/cex" xmlns:w16cid="http://schemas.microsoft.com/office/word/2016/wordml/cid" xmlns:w16="http://schemas.microsoft.com/office/word/2018/wordml" xmlns:w16du="http://schemas.microsoft.com/office/word/2023/wordml/word16du" xmlns:w16sdtdh="http://schemas.microsoft.com/office/word/2020/wordml/sdtdatahash" xmlns:w16sdtfl="http://schemas.microsoft.com/office/word/2024/wordml/sdtformatlock" xmlns:w16se="http://schemas.microsoft.com/office/word/2015/wordml/symex" xmlns:wpg="http://schemas.microsoft.com/office/word/2010/wordprocessingGroup" xmlns:wpi="http://schemas.microsoft.com/office/word/2010/wordprocessingInk" xmlns:wne="http://schemas.microsoft.com/office/word/2006/wordml" xmlns:wps="http://schemas.microsoft.com/office/word/2010/wordprocessingShape" mc:Ignorable="w14 w15 w16se w16cid w16 w16cex w16sdtdh w16sdtfl cr w16du wp14">
+  <w16cex:commentExtensible w16cex:durableId="06731B7A" w16cex:dateUtc="2025-01-28T14:14:00Z">
+    <w16cex:extLst>
+      <w16:ext w16:uri="{CE6994B0-6A32-4C9F-8C6B-6E91EDA988CE}">
+        <cr:reactions xmlns:cr="http://schemas.microsoft.com/office/comments/2020/reactions">
+          <cr:reaction reactionType="1">
+            <cr:reactionInfo dateUtc="2025-01-28T14:58:37Z">
+              <cr:user userId="S::cdial3@my.apsu.edu::c7f1b7cd-276c-4cdc-9a50-a3a59839da34" userProvider="AD" userName="Dial, Connor H."/>
+            </cr:reactionInfo>
+          </cr:reaction>
+        </cr:reactions>
+      </w16:ext>
+    </w16cex:extLst>
+  </w16cex:commentExtensible>
+  <w16cex:commentExtensible w16cex:durableId="4536A318" w16cex:dateUtc="2025-01-28T14:58:00Z">
+    <w16cex:extLst>
+      <w16:ext w16:uri="{CE6994B0-6A32-4C9F-8C6B-6E91EDA988CE}">
+        <cr:reactions xmlns:cr="http://schemas.microsoft.com/office/comments/2020/reactions">
+          <cr:reaction reactionType="1">
+            <cr:reactionInfo dateUtc="2025-01-28T17:08:17Z">
+              <cr:user userId="S::jwheeler24@my.apsu.edu::7a08d034-1304-4788-a3ff-f55e00d3b4cc" userProvider="AD" userName="Wheeler, Jnaria L."/>
+            </cr:reactionInfo>
+          </cr:reaction>
+        </cr:reactions>
+      </w16:ext>
+    </w16cex:extLst>
+  </w16cex:commentExtensible>
+</w16cex:commentsExtensible>
+</file>
+
+<file path=word/commentsIds.xml><?xml version="1.0" encoding="utf-8"?>
+<w16cid:commentsIds xmlns:wpc="http://schemas.microsoft.com/office/word/2010/wordprocessingCanvas" xmlns:cx="http://schemas.microsoft.com/office/drawing/2014/chartex" xmlns:cx1="http://schemas.microsoft.com/office/drawing/2015/9/8/chartex" xmlns:cx2="http://schemas.microsoft.com/office/drawing/2015/10/21/chartex" xmlns:cx3="http://schemas.microsoft.com/office/drawing/2016/5/9/chartex" xmlns:cx4="http://schemas.microsoft.com/office/drawing/2016/5/10/chartex" xmlns:cx5="http://schemas.microsoft.com/office/drawing/2016/5/11/chartex" xmlns:cx6="http://schemas.microsoft.com/office/drawing/2016/5/12/chartex" xmlns:cx7="http://schemas.microsoft.com/office/drawing/2016/5/13/chartex" xmlns:cx8="http://schemas.microsoft.com/office/drawing/2016/5/14/chartex" xmlns:mc="http://schemas.openxmlformats.org/markup-compatibility/2006" xmlns:aink="http://schemas.microsoft.com/office/drawing/2016/ink" xmlns:am3d="http://schemas.microsoft.com/office/drawing/2017/model3d" xmlns:o="urn:schemas-microsoft-com:office:office" xmlns:oel="http://schemas.microsoft.com/office/2019/extlst" xmlns:r="http://schemas.openxmlformats.org/officeDocument/2006/relationships" xmlns:m="http://schemas.openxmlformats.org/officeDocument/2006/math" xmlns:v="urn:schemas-microsoft-com:vml" xmlns:wp14="http://schemas.microsoft.com/office/word/2010/wordprocessingDrawing" xmlns:wp="http://schemas.openxmlformats.org/drawingml/2006/wordprocessingDrawing" xmlns:w10="urn:schemas-microsoft-com:office:word" xmlns:w="http://schemas.openxmlformats.org/wordprocessingml/2006/main" xmlns:w14="http://schemas.microsoft.com/office/word/2010/wordml" xmlns:w15="http://schemas.microsoft.com/office/word/2012/wordml" xmlns:w16cex="http://schemas.microsoft.com/office/word/2018/wordml/cex" xmlns:w16cid="http://schemas.microsoft.com/office/word/2016/wordml/cid" xmlns:w16="http://schemas.microsoft.com/office/word/2018/wordml" xmlns:w16du="http://schemas.microsoft.com/office/word/2023/wordml/word16du" xmlns:w16sdtdh="http://schemas.microsoft.com/office/word/2020/wordml/sdtdatahash" xmlns:w16sdtfl="http://schemas.microsoft.com/office/word/2024/wordml/sdtformatlock" xmlns:w16se="http://schemas.microsoft.com/office/word/2015/wordml/symex" xmlns:wpg="http://schemas.microsoft.com/office/word/2010/wordprocessingGroup" xmlns:wpi="http://schemas.microsoft.com/office/word/2010/wordprocessingInk" xmlns:wne="http://schemas.microsoft.com/office/word/2006/wordml" xmlns:wps="http://schemas.microsoft.com/office/word/2010/wordprocessingShape" mc:Ignorable="w14 w15 w16se w16cid w16 w16cex w16sdtdh w16sdtfl w16du wp14">
+  <w16cid:commentId w16cid:paraId="0A91BE7A" w16cid:durableId="06731B7A"/>
+  <w16cid:commentId w16cid:paraId="382EAC17" w16cid:durableId="4536A318"/>
+</w16cid:commentsIds>
+</file>
+
+<file path=word/numbering.xml><?xml version="1.0" encoding="utf-8"?>
+<w:numbering xmlns:wpc="http://schemas.microsoft.com/office/word/2010/wordprocessingCanvas" xmlns:cx="http://schemas.microsoft.com/office/drawing/2014/chartex" xmlns:cx1="http://schemas.microsoft.com/office/drawing/2015/9/8/chartex" xmlns:cx2="http://schemas.microsoft.com/office/drawing/2015/10/21/chartex" xmlns:cx3="http://schemas.microsoft.com/office/drawing/2016/5/9/chartex" xmlns:cx4="http://schemas.microsoft.com/office/drawing/2016/5/10/chartex" xmlns:cx5="http://schemas.microsoft.com/office/drawing/2016/5/11/chartex" xmlns:cx6="http://schemas.microsoft.com/office/drawing/2016/5/12/chartex" xmlns:cx7="http://schemas.microsoft.com/office/drawing/2016/5/13/chartex" xmlns:cx8="http://schemas.microsoft.com/office/drawing/2016/5/14/chartex" xmlns:mc="http://schemas.openxmlformats.org/markup-compatibility/2006" xmlns:aink="http://schemas.microsoft.com/office/drawing/2016/ink" xmlns:am3d="http://schemas.microsoft.com/office/drawing/2017/model3d" xmlns:o="urn:schemas-microsoft-com:office:office" xmlns:oel="http://schemas.microsoft.com/office/2019/extlst" xmlns:r="http://schemas.openxmlformats.org/officeDocument/2006/relationships" xmlns:m="http://schemas.openxmlformats.org/officeDocument/2006/math" xmlns:v="urn:schemas-microsoft-com:vml" xmlns:wp14="http://schemas.microsoft.com/office/word/2010/wordprocessingDrawing" xmlns:wp="http://schemas.openxmlformats.org/drawingml/2006/wordprocessingDrawing" xmlns:w10="urn:schemas-microsoft-com:office:word" xmlns:w="http://schemas.openxmlformats.org/wordprocessingml/2006/main" xmlns:w14="http://schemas.microsoft.com/office/word/2010/wordml" xmlns:w15="http://schemas.microsoft.com/office/word/2012/wordml" xmlns:w16cex="http://schemas.microsoft.com/office/word/2018/wordml/cex" xmlns:w16cid="http://schemas.microsoft.com/office/word/2016/wordml/cid" xmlns:w16="http://schemas.microsoft.com/office/word/2018/wordml" xmlns:w16du="http://schemas.microsoft.com/office/word/2023/wordml/word16du" xmlns:w16sdtdh="http://schemas.microsoft.com/office/word/2020/wordml/sdtdatahash" xmlns:w16sdtfl="http://schemas.microsoft.com/office/word/2024/wordml/sdtformatlock" xmlns:w16se="http://schemas.microsoft.com/office/word/2015/wordml/symex" xmlns:wpg="http://schemas.microsoft.com/office/word/2010/wordprocessingGroup" xmlns:wpi="http://schemas.microsoft.com/office/word/2010/wordprocessingInk" xmlns:wne="http://schemas.microsoft.com/office/word/2006/wordml" xmlns:wps="http://schemas.microsoft.com/office/word/2010/wordprocessingShape" mc:Ignorable="w14 w15 w16se w16cid w16 w16cex w16sdtdh w16sdtfl w16du wp14">
+  <w:abstractNum w:abstractNumId="0" w15:restartNumberingAfterBreak="0">
+    <w:nsid w:val="421F12A5"/>
+    <w:multiLevelType w:val="hybridMultilevel"/>
+    <w:tmpl w:val="FFFFFFFF"/>
+    <w:lvl w:ilvl="0" w:tplc="806AD534">
+      <w:start w:val="1"/>
+      <w:numFmt w:val="bullet"/>
+      <w:lvlText w:val="o"/>
+      <w:lvlJc w:val="left"/>
+      <w:pPr>
+        <w:ind w:left="720" w:hanging="360"/>
+      </w:pPr>
+      <w:rPr>
+        <w:rFonts w:ascii="Courier New" w:hAnsi="Courier New" w:hint="default"/>
+      </w:rPr>
+    </w:lvl>
+    <w:lvl w:ilvl="1" w:tplc="EBC4464E">
+      <w:start w:val="1"/>
+      <w:numFmt w:val="bullet"/>
+      <w:lvlText w:val="o"/>
+      <w:lvlJc w:val="left"/>
+      <w:pPr>
+        <w:ind w:left="1440" w:hanging="360"/>
+      </w:pPr>
+      <w:rPr>
+        <w:rFonts w:ascii="Courier New" w:hAnsi="Courier New" w:hint="default"/>
+      </w:rPr>
+    </w:lvl>
+    <w:lvl w:ilvl="2" w:tplc="6E94AE84">
+      <w:start w:val="1"/>
+      <w:numFmt w:val="bullet"/>
+      <w:lvlText w:val=""/>
+      <w:lvlJc w:val="left"/>
+      <w:pPr>
+        <w:ind w:left="2160" w:hanging="360"/>
+      </w:pPr>
+      <w:rPr>
+        <w:rFonts w:ascii="Wingdings" w:hAnsi="Wingdings" w:hint="default"/>
+      </w:rPr>
+    </w:lvl>
+    <w:lvl w:ilvl="3" w:tplc="A94A208E">
+      <w:start w:val="1"/>
+      <w:numFmt w:val="bullet"/>
+      <w:lvlText w:val=""/>
+      <w:lvlJc w:val="left"/>
+      <w:pPr>
+        <w:ind w:left="2880" w:hanging="360"/>
+      </w:pPr>
+      <w:rPr>
+        <w:rFonts w:ascii="Symbol" w:hAnsi="Symbol" w:hint="default"/>
+      </w:rPr>
+    </w:lvl>
+    <w:lvl w:ilvl="4" w:tplc="4AEE0C16">
+      <w:start w:val="1"/>
+      <w:numFmt w:val="bullet"/>
+      <w:lvlText w:val="o"/>
+      <w:lvlJc w:val="left"/>
+      <w:pPr>
+        <w:ind w:left="3600" w:hanging="360"/>
+      </w:pPr>
+      <w:rPr>
+        <w:rFonts w:ascii="Courier New" w:hAnsi="Courier New" w:hint="default"/>
+      </w:rPr>
+    </w:lvl>
+    <w:lvl w:ilvl="5" w:tplc="EEF82428">
+      <w:start w:val="1"/>
+      <w:numFmt w:val="bullet"/>
+      <w:lvlText w:val=""/>
+      <w:lvlJc w:val="left"/>
+      <w:pPr>
+        <w:ind w:left="4320" w:hanging="360"/>
+      </w:pPr>
+      <w:rPr>
+        <w:rFonts w:ascii="Wingdings" w:hAnsi="Wingdings" w:hint="default"/>
+      </w:rPr>
+    </w:lvl>
+    <w:lvl w:ilvl="6" w:tplc="9236AE0C">
+      <w:start w:val="1"/>
+      <w:numFmt w:val="bullet"/>
+      <w:lvlText w:val=""/>
+      <w:lvlJc w:val="left"/>
+      <w:pPr>
+        <w:ind w:left="5040" w:hanging="360"/>
+      </w:pPr>
+      <w:rPr>
+        <w:rFonts w:ascii="Symbol" w:hAnsi="Symbol" w:hint="default"/>
+      </w:rPr>
+    </w:lvl>
+    <w:lvl w:ilvl="7" w:tplc="981E2D44">
+      <w:start w:val="1"/>
+      <w:numFmt w:val="bullet"/>
+      <w:lvlText w:val="o"/>
+      <w:lvlJc w:val="left"/>
+      <w:pPr>
+        <w:ind w:left="5760" w:hanging="360"/>
+      </w:pPr>
+      <w:rPr>
+        <w:rFonts w:ascii="Courier New" w:hAnsi="Courier New" w:hint="default"/>
+      </w:rPr>
+    </w:lvl>
+    <w:lvl w:ilvl="8" w:tplc="FF82C8B8">
+      <w:start w:val="1"/>
+      <w:numFmt w:val="bullet"/>
+      <w:lvlText w:val=""/>
+      <w:lvlJc w:val="left"/>
+      <w:pPr>
+        <w:ind w:left="6480" w:hanging="360"/>
+      </w:pPr>
+      <w:rPr>
+        <w:rFonts w:ascii="Wingdings" w:hAnsi="Wingdings" w:hint="default"/>
+      </w:rPr>
+    </w:lvl>
+  </w:abstractNum>
+  <w:num w:numId="1" w16cid:durableId="707531182">
+    <w:abstractNumId w:val="0"/>
+  </w:num>
+</w:numbering>
+</file>
+
+<file path=word/people.xml><?xml version="1.0" encoding="utf-8"?>
+<w15:people xmlns:wpc="http://schemas.microsoft.com/office/word/2010/wordprocessingCanvas" xmlns:cx="http://schemas.microsoft.com/office/drawing/2014/chartex" xmlns:cx1="http://schemas.microsoft.com/office/drawing/2015/9/8/chartex" xmlns:cx2="http://schemas.microsoft.com/office/drawing/2015/10/21/chartex" xmlns:cx3="http://schemas.microsoft.com/office/drawing/2016/5/9/chartex" xmlns:cx4="http://schemas.microsoft.com/office/drawing/2016/5/10/chartex" xmlns:cx5="http://schemas.microsoft.com/office/drawing/2016/5/11/chartex" xmlns:cx6="http://schemas.microsoft.com/office/drawing/2016/5/12/chartex" xmlns:cx7="http://schemas.microsoft.com/office/drawing/2016/5/13/chartex" xmlns:cx8="http://schemas.microsoft.com/office/drawing/2016/5/14/chartex" xmlns:mc="http://schemas.openxmlformats.org/markup-compatibility/2006" xmlns:aink="http://schemas.microsoft.com/office/drawing/2016/ink" xmlns:am3d="http://schemas.microsoft.com/office/drawing/2017/model3d" xmlns:o="urn:schemas-microsoft-com:office:office" xmlns:oel="http://schemas.microsoft.com/office/2019/extlst" xmlns:r="http://schemas.openxmlformats.org/officeDocument/2006/relationships" xmlns:m="http://schemas.openxmlformats.org/officeDocument/2006/math" xmlns:v="urn:schemas-microsoft-com:vml" xmlns:wp14="http://schemas.microsoft.com/office/word/2010/wordprocessingDrawing" xmlns:wp="http://schemas.openxmlformats.org/drawingml/2006/wordprocessingDrawing" xmlns:w10="urn:schemas-microsoft-com:office:word" xmlns:w="http://schemas.openxmlformats.org/wordprocessingml/2006/main" xmlns:w14="http://schemas.microsoft.com/office/word/2010/wordml" xmlns:w15="http://schemas.microsoft.com/office/word/2012/wordml" xmlns:w16cex="http://schemas.microsoft.com/office/word/2018/wordml/cex" xmlns:w16cid="http://schemas.microsoft.com/office/word/2016/wordml/cid" xmlns:w16="http://schemas.microsoft.com/office/word/2018/wordml" xmlns:w16du="http://schemas.microsoft.com/office/word/2023/wordml/word16du" xmlns:w16sdtdh="http://schemas.microsoft.com/office/word/2020/wordml/sdtdatahash" xmlns:w16sdtfl="http://schemas.microsoft.com/office/word/2024/wordml/sdtformatlock" xmlns:w16se="http://schemas.microsoft.com/office/word/2015/wordml/symex" xmlns:wpg="http://schemas.microsoft.com/office/word/2010/wordprocessingGroup" xmlns:wpi="http://schemas.microsoft.com/office/word/2010/wordprocessingInk" xmlns:wne="http://schemas.microsoft.com/office/word/2006/wordml" xmlns:wps="http://schemas.microsoft.com/office/word/2010/wordprocessingShape" mc:Ignorable="w14 w15 w16se w16cid w16 w16cex w16sdtdh w16sdtfl w16du wp14">
+  <w15:person w15:author="Wheeler, Jnaria L.">
+    <w15:presenceInfo w15:providerId="AD" w15:userId="S::jwheeler24@my.apsu.edu::7a08d034-1304-4788-a3ff-f55e00d3b4cc"/>
+  </w15:person>
+  <w15:person w15:author="Dial, Connor H.">
+    <w15:presenceInfo w15:providerId="AD" w15:userId="S::cdial3@my.apsu.edu::c7f1b7cd-276c-4cdc-9a50-a3a59839da34"/>
+  </w15:person>
+</w15:people>
 </file>
 
 <file path=word/styles.xml><?xml version="1.0" encoding="utf-8"?>
@@ -929,6 +4412,185 @@
       <w:spacing w:val="5"/>
     </w:rPr>
   </w:style>
+  <w:style w:type="character" w:styleId="Strong">
+    <w:name w:val="Strong"/>
+    <w:aliases w:val="Jnaria"/>
+    <w:basedOn w:val="DefaultParagraphFont"/>
+    <w:uiPriority w:val="22"/>
+    <w:qFormat/>
+    <w:rsid w:val="004722D7"/>
+    <w:rPr>
+      <w:rFonts w:asciiTheme="minorHAnsi" w:eastAsiaTheme="minorEastAsia" w:hAnsiTheme="minorHAnsi" w:cstheme="minorBidi"/>
+      <w:b/>
+      <w:bCs/>
+      <w:noProof w:val="0"/>
+      <w:color w:val="D86DCB" w:themeColor="accent5" w:themeTint="99"/>
+      <w:sz w:val="24"/>
+      <w:szCs w:val="24"/>
+      <w:lang w:val="en-US"/>
+    </w:rPr>
+  </w:style>
+  <w:style w:type="paragraph" w:customStyle="1" w:styleId="Instructions">
+    <w:name w:val="Instructions"/>
+    <w:basedOn w:val="Normal"/>
+    <w:link w:val="InstructionsChar"/>
+    <w:uiPriority w:val="1"/>
+    <w:qFormat/>
+    <w:rsid w:val="004722D7"/>
+    <w:pPr>
+      <w:spacing w:after="180" w:line="480" w:lineRule="auto"/>
+    </w:pPr>
+    <w:rPr>
+      <w:rFonts w:eastAsiaTheme="minorEastAsia"/>
+      <w:b/>
+      <w:bCs/>
+      <w:kern w:val="0"/>
+      <w:lang w:eastAsia="ja-JP"/>
+      <w14:ligatures w14:val="none"/>
+    </w:rPr>
+  </w:style>
+  <w:style w:type="character" w:customStyle="1" w:styleId="InstructionsChar">
+    <w:name w:val="Instructions Char"/>
+    <w:basedOn w:val="DefaultParagraphFont"/>
+    <w:link w:val="Instructions"/>
+    <w:uiPriority w:val="1"/>
+    <w:rsid w:val="004722D7"/>
+    <w:rPr>
+      <w:rFonts w:eastAsiaTheme="minorEastAsia"/>
+      <w:b/>
+      <w:bCs/>
+      <w:kern w:val="0"/>
+      <w:lang w:eastAsia="ja-JP"/>
+      <w14:ligatures w14:val="none"/>
+    </w:rPr>
+  </w:style>
+  <w:style w:type="paragraph" w:styleId="CommentText">
+    <w:name w:val="annotation text"/>
+    <w:basedOn w:val="Normal"/>
+    <w:link w:val="CommentTextChar"/>
+    <w:uiPriority w:val="99"/>
+    <w:semiHidden/>
+    <w:unhideWhenUsed/>
+    <w:rsid w:val="004722D7"/>
+    <w:pPr>
+      <w:spacing w:after="160"/>
+    </w:pPr>
+    <w:rPr>
+      <w:rFonts w:eastAsiaTheme="minorEastAsia"/>
+      <w:kern w:val="0"/>
+      <w:sz w:val="20"/>
+      <w:szCs w:val="20"/>
+      <w:lang w:eastAsia="ja-JP"/>
+      <w14:ligatures w14:val="none"/>
+    </w:rPr>
+  </w:style>
+  <w:style w:type="character" w:customStyle="1" w:styleId="CommentTextChar">
+    <w:name w:val="Comment Text Char"/>
+    <w:basedOn w:val="DefaultParagraphFont"/>
+    <w:link w:val="CommentText"/>
+    <w:uiPriority w:val="99"/>
+    <w:semiHidden/>
+    <w:rsid w:val="004722D7"/>
+    <w:rPr>
+      <w:rFonts w:eastAsiaTheme="minorEastAsia"/>
+      <w:kern w:val="0"/>
+      <w:sz w:val="20"/>
+      <w:szCs w:val="20"/>
+      <w:lang w:eastAsia="ja-JP"/>
+      <w14:ligatures w14:val="none"/>
+    </w:rPr>
+  </w:style>
+  <w:style w:type="character" w:styleId="CommentReference">
+    <w:name w:val="annotation reference"/>
+    <w:basedOn w:val="DefaultParagraphFont"/>
+    <w:uiPriority w:val="99"/>
+    <w:semiHidden/>
+    <w:unhideWhenUsed/>
+    <w:rsid w:val="004722D7"/>
+    <w:rPr>
+      <w:sz w:val="16"/>
+      <w:szCs w:val="16"/>
+    </w:rPr>
+  </w:style>
+  <w:style w:type="table" w:styleId="GridTable4-Accent1">
+    <w:name w:val="Grid Table 4 Accent 1"/>
+    <w:basedOn w:val="TableNormal"/>
+    <w:uiPriority w:val="49"/>
+    <w:rsid w:val="004722D7"/>
+    <w:rPr>
+      <w:rFonts w:eastAsiaTheme="minorEastAsia"/>
+      <w:kern w:val="0"/>
+      <w:lang w:eastAsia="ja-JP"/>
+      <w14:ligatures w14:val="none"/>
+    </w:rPr>
+    <w:tblPr>
+      <w:tblStyleRowBandSize w:val="1"/>
+      <w:tblStyleColBandSize w:val="1"/>
+      <w:tblBorders>
+        <w:top w:val="single" w:sz="4" w:space="0" w:color="45B0E1" w:themeColor="accent1" w:themeTint="99"/>
+        <w:left w:val="single" w:sz="4" w:space="0" w:color="45B0E1" w:themeColor="accent1" w:themeTint="99"/>
+        <w:bottom w:val="single" w:sz="4" w:space="0" w:color="45B0E1" w:themeColor="accent1" w:themeTint="99"/>
+        <w:right w:val="single" w:sz="4" w:space="0" w:color="45B0E1" w:themeColor="accent1" w:themeTint="99"/>
+        <w:insideH w:val="single" w:sz="4" w:space="0" w:color="45B0E1" w:themeColor="accent1" w:themeTint="99"/>
+        <w:insideV w:val="single" w:sz="4" w:space="0" w:color="45B0E1" w:themeColor="accent1" w:themeTint="99"/>
+      </w:tblBorders>
+    </w:tblPr>
+    <w:tblStylePr w:type="firstRow">
+      <w:rPr>
+        <w:b/>
+        <w:bCs/>
+        <w:color w:val="FFFFFF" w:themeColor="background1"/>
+      </w:rPr>
+      <w:tblPr/>
+      <w:tcPr>
+        <w:tcBorders>
+          <w:top w:val="single" w:sz="4" w:space="0" w:color="156082" w:themeColor="accent1"/>
+          <w:left w:val="single" w:sz="4" w:space="0" w:color="156082" w:themeColor="accent1"/>
+          <w:bottom w:val="single" w:sz="4" w:space="0" w:color="156082" w:themeColor="accent1"/>
+          <w:right w:val="single" w:sz="4" w:space="0" w:color="156082" w:themeColor="accent1"/>
+          <w:insideH w:val="nil"/>
+          <w:insideV w:val="nil"/>
+        </w:tcBorders>
+        <w:shd w:val="clear" w:color="auto" w:fill="156082" w:themeFill="accent1"/>
+      </w:tcPr>
+    </w:tblStylePr>
+    <w:tblStylePr w:type="lastRow">
+      <w:rPr>
+        <w:b/>
+        <w:bCs/>
+      </w:rPr>
+      <w:tblPr/>
+      <w:tcPr>
+        <w:tcBorders>
+          <w:top w:val="double" w:sz="4" w:space="0" w:color="156082" w:themeColor="accent1"/>
+        </w:tcBorders>
+      </w:tcPr>
+    </w:tblStylePr>
+    <w:tblStylePr w:type="firstCol">
+      <w:rPr>
+        <w:b/>
+        <w:bCs/>
+      </w:rPr>
+    </w:tblStylePr>
+    <w:tblStylePr w:type="lastCol">
+      <w:rPr>
+        <w:b/>
+        <w:bCs/>
+      </w:rPr>
+    </w:tblStylePr>
+    <w:tblStylePr w:type="band1Vert">
+      <w:tblPr/>
+      <w:tcPr>
+        <w:shd w:val="clear" w:color="auto" w:fill="C1E4F5" w:themeFill="accent1" w:themeFillTint="33"/>
+      </w:tcPr>
+    </w:tblStylePr>
+    <w:tblStylePr w:type="band1Horz">
+      <w:tblPr/>
+      <w:tcPr>
+        <w:shd w:val="clear" w:color="auto" w:fill="C1E4F5" w:themeFill="accent1" w:themeFillTint="33"/>
+      </w:tcPr>
+    </w:tblStylePr>
+  </w:style>
 </w:styles>
 </file>
 

</xml_diff>